<commit_message>
forgot the measurement screenshot lmao
</commit_message>
<xml_diff>
--- a/lab_6.docx
+++ b/lab_6.docx
@@ -806,110 +806,78 @@
           <w:rFonts w:ascii="Times New Roman" w:hAnsi="Times New Roman" w:cs="Times New Roman"/>
           <w:sz w:val="28"/>
         </w:rPr>
-        <w:t>SECTION X (1, 2, etc.)</w:t>
-      </w:r>
-    </w:p>
-    <w:p>
-      <w:pPr>
-        <w:rPr>
-          <w:rFonts w:ascii="Times New Roman" w:hAnsi="Times New Roman" w:cs="Times New Roman"/>
-          <w:sz w:val="24"/>
-        </w:rPr>
-      </w:pPr>
-      <w:r>
-        <w:rPr>
-          <w:rFonts w:ascii="Times New Roman" w:hAnsi="Times New Roman" w:cs="Times New Roman"/>
-          <w:sz w:val="24"/>
-        </w:rPr>
-        <w:t>&lt;insert easily readable pseudocode/flowcharts, when applicable, clearly distinguishing between each part of the lab</w:t>
-      </w:r>
-      <w:r>
-        <w:rPr>
-          <w:rFonts w:ascii="Times New Roman" w:hAnsi="Times New Roman" w:cs="Times New Roman"/>
-          <w:sz w:val="24"/>
-        </w:rPr>
-        <w:t xml:space="preserve"> (write “N/A” if there are none)</w:t>
-      </w:r>
-      <w:r>
-        <w:rPr>
-          <w:rFonts w:ascii="Times New Roman" w:hAnsi="Times New Roman" w:cs="Times New Roman"/>
-          <w:sz w:val="24"/>
-        </w:rPr>
-        <w:t>&gt;</w:t>
-      </w:r>
-    </w:p>
-    <w:p>
-      <w:pPr>
+        <w:t xml:space="preserve">SECTION </w:t>
+      </w:r>
+      <w:r>
         <w:rPr>
           <w:rStyle w:val="Strong"/>
           <w:rFonts w:ascii="Times New Roman" w:hAnsi="Times New Roman" w:cs="Times New Roman"/>
-          <w:b w:val="0"/>
-          <w:bCs w:val="0"/>
-          <w:sz w:val="24"/>
-        </w:rPr>
-      </w:pPr>
-    </w:p>
-    <w:p>
-      <w:pPr>
-        <w:rPr>
-          <w:rStyle w:val="Strong"/>
-          <w:rFonts w:ascii="Times New Roman" w:hAnsi="Times New Roman" w:cs="Times New Roman"/>
-          <w:b w:val="0"/>
-          <w:bCs w:val="0"/>
-          <w:sz w:val="36"/>
-          <w:highlight w:val="yellow"/>
-        </w:rPr>
-      </w:pPr>
-      <w:r>
-        <w:rPr>
-          <w:rFonts w:ascii="Times New Roman" w:hAnsi="Times New Roman" w:cs="Times New Roman"/>
-          <w:sz w:val="36"/>
-          <w:highlight w:val="yellow"/>
-        </w:rPr>
-        <w:t xml:space="preserve">THE ABOVE </w:t>
-      </w:r>
-      <w:r>
-        <w:rPr>
-          <w:rFonts w:ascii="Times New Roman" w:hAnsi="Times New Roman" w:cs="Times New Roman"/>
-          <w:sz w:val="36"/>
-          <w:highlight w:val="yellow"/>
-        </w:rPr>
-        <w:t>SHOULD BE FOLLOWED BY A PAGE BREAK</w:t>
-      </w:r>
-      <w:r>
-        <w:rPr>
-          <w:rFonts w:ascii="Times New Roman" w:hAnsi="Times New Roman" w:cs="Times New Roman"/>
-          <w:sz w:val="36"/>
-          <w:highlight w:val="yellow"/>
-        </w:rPr>
-        <w:t xml:space="preserve"> (ALREADY INCLUDED)</w:t>
-      </w:r>
-      <w:r>
-        <w:rPr>
-          <w:rFonts w:ascii="Times New Roman" w:hAnsi="Times New Roman" w:cs="Times New Roman"/>
-          <w:sz w:val="36"/>
-          <w:highlight w:val="yellow"/>
-        </w:rPr>
-        <w:t>, AND THIS SENTENCE OF TEXT SHOULD BE REMOVED</w:t>
-      </w:r>
-      <w:r>
-        <w:rPr>
-          <w:rFonts w:ascii="Times New Roman" w:hAnsi="Times New Roman" w:cs="Times New Roman"/>
-          <w:sz w:val="36"/>
-          <w:highlight w:val="yellow"/>
-        </w:rPr>
-        <w:t>.</w:t>
+          <w:sz w:val="28"/>
+        </w:rPr>
+        <w:t>2</w:t>
       </w:r>
     </w:p>
     <w:p>
       <w:pPr>
         <w:spacing w:line="259" w:lineRule="auto"/>
+        <w:jc w:val="center"/>
         <w:rPr>
           <w:rFonts w:ascii="Times New Roman" w:hAnsi="Times New Roman" w:cs="Times New Roman"/>
           <w:b/>
           <w:sz w:val="32"/>
         </w:rPr>
       </w:pPr>
+      <w:r>
+        <w:rPr>
+          <w:rFonts w:ascii="Times New Roman" w:hAnsi="Times New Roman" w:cs="Times New Roman"/>
+          <w:noProof/>
+          <w:sz w:val="24"/>
+        </w:rPr>
+        <w:drawing>
+          <wp:inline distT="0" distB="0" distL="0" distR="0" wp14:anchorId="51B6BF09" wp14:editId="4F2D6F1F">
+            <wp:extent cx="6949440" cy="4295140"/>
+            <wp:effectExtent l="0" t="0" r="3810" b="0"/>
+            <wp:docPr id="678884449" name="Picture 1" descr="A diagram of a program&#10;&#10;Description automatically generated"/>
+            <wp:cNvGraphicFramePr>
+              <a:graphicFrameLocks xmlns:a="http://schemas.openxmlformats.org/drawingml/2006/main" noChangeAspect="1"/>
+            </wp:cNvGraphicFramePr>
+            <a:graphic xmlns:a="http://schemas.openxmlformats.org/drawingml/2006/main">
+              <a:graphicData uri="http://schemas.openxmlformats.org/drawingml/2006/picture">
+                <pic:pic xmlns:pic="http://schemas.openxmlformats.org/drawingml/2006/picture">
+                  <pic:nvPicPr>
+                    <pic:cNvPr id="678884449" name="Picture 1" descr="A diagram of a program&#10;&#10;Description automatically generated"/>
+                    <pic:cNvPicPr/>
+                  </pic:nvPicPr>
+                  <pic:blipFill>
+                    <a:blip r:embed="rId8"/>
+                    <a:stretch>
+                      <a:fillRect/>
+                    </a:stretch>
+                  </pic:blipFill>
+                  <pic:spPr>
+                    <a:xfrm>
+                      <a:off x="0" y="0"/>
+                      <a:ext cx="6949440" cy="4295140"/>
+                    </a:xfrm>
+                    <a:prstGeom prst="rect">
+                      <a:avLst/>
+                    </a:prstGeom>
+                  </pic:spPr>
+                </pic:pic>
+              </a:graphicData>
+            </a:graphic>
+          </wp:inline>
+        </w:drawing>
+      </w:r>
+      <w:r>
+        <w:rPr>
+          <w:rFonts w:ascii="Times New Roman" w:hAnsi="Times New Roman" w:cs="Times New Roman"/>
+          <w:b/>
+          <w:sz w:val="32"/>
+        </w:rPr>
+        <w:br/>
+        <w:t>Figure 1: Flowchart for “lab6_2.C”</w:t>
+      </w:r>
       <w:r>
         <w:rPr>
           <w:rFonts w:ascii="Times New Roman" w:hAnsi="Times New Roman" w:cs="Times New Roman"/>
@@ -956,115 +924,3680 @@
           <w:rFonts w:ascii="Times New Roman" w:hAnsi="Times New Roman" w:cs="Times New Roman"/>
           <w:sz w:val="28"/>
         </w:rPr>
-        <w:t>SECTION X (1, 2, etc.)</w:t>
-      </w:r>
-    </w:p>
-    <w:p>
-      <w:pPr>
-        <w:rPr>
-          <w:rFonts w:ascii="Times New Roman" w:hAnsi="Times New Roman" w:cs="Times New Roman"/>
-          <w:sz w:val="24"/>
-        </w:rPr>
-      </w:pPr>
-      <w:r>
-        <w:rPr>
-          <w:rFonts w:ascii="Times New Roman" w:hAnsi="Times New Roman" w:cs="Times New Roman"/>
-          <w:sz w:val="24"/>
-        </w:rPr>
-        <w:t xml:space="preserve">&lt;insert copy of all required </w:t>
-      </w:r>
-      <w:r>
-        <w:rPr>
-          <w:rFonts w:ascii="Times New Roman" w:hAnsi="Times New Roman" w:cs="Times New Roman"/>
+        <w:t xml:space="preserve">SECTION </w:t>
+      </w:r>
+      <w:r>
+        <w:rPr>
+          <w:rStyle w:val="Strong"/>
+          <w:rFonts w:ascii="Times New Roman" w:hAnsi="Times New Roman" w:cs="Times New Roman"/>
+          <w:sz w:val="28"/>
+        </w:rPr>
+        <w:t>2</w:t>
+      </w:r>
+    </w:p>
+    <w:p>
+      <w:pPr>
+        <w:autoSpaceDE w:val="0"/>
+        <w:autoSpaceDN w:val="0"/>
+        <w:adjustRightInd w:val="0"/>
+        <w:spacing w:after="0" w:line="240" w:lineRule="auto"/>
+        <w:rPr>
+          <w:rFonts w:ascii="Consolas" w:hAnsi="Consolas" w:cs="Consolas"/>
+          <w:color w:val="000000"/>
+          <w:sz w:val="19"/>
+          <w:szCs w:val="19"/>
+          <w:highlight w:val="white"/>
+        </w:rPr>
+      </w:pPr>
+      <w:r>
+        <w:rPr>
+          <w:rFonts w:ascii="Consolas" w:hAnsi="Consolas" w:cs="Consolas"/>
+          <w:color w:val="008000"/>
+          <w:sz w:val="19"/>
+          <w:szCs w:val="19"/>
+          <w:highlight w:val="white"/>
+        </w:rPr>
+        <w:t>//*******************************************</w:t>
+      </w:r>
+    </w:p>
+    <w:p>
+      <w:pPr>
+        <w:autoSpaceDE w:val="0"/>
+        <w:autoSpaceDN w:val="0"/>
+        <w:adjustRightInd w:val="0"/>
+        <w:spacing w:after="0" w:line="240" w:lineRule="auto"/>
+        <w:rPr>
+          <w:rFonts w:ascii="Consolas" w:hAnsi="Consolas" w:cs="Consolas"/>
+          <w:color w:val="000000"/>
+          <w:sz w:val="19"/>
+          <w:szCs w:val="19"/>
+          <w:highlight w:val="white"/>
+        </w:rPr>
+      </w:pPr>
+      <w:r>
+        <w:rPr>
+          <w:rFonts w:ascii="Consolas" w:hAnsi="Consolas" w:cs="Consolas"/>
+          <w:color w:val="008000"/>
+          <w:sz w:val="19"/>
+          <w:szCs w:val="19"/>
+          <w:highlight w:val="white"/>
+        </w:rPr>
+        <w:t>//Lab 6, Section 2</w:t>
+      </w:r>
+    </w:p>
+    <w:p>
+      <w:pPr>
+        <w:autoSpaceDE w:val="0"/>
+        <w:autoSpaceDN w:val="0"/>
+        <w:adjustRightInd w:val="0"/>
+        <w:spacing w:after="0" w:line="240" w:lineRule="auto"/>
+        <w:rPr>
+          <w:rFonts w:ascii="Consolas" w:hAnsi="Consolas" w:cs="Consolas"/>
+          <w:color w:val="000000"/>
+          <w:sz w:val="19"/>
+          <w:szCs w:val="19"/>
+          <w:highlight w:val="white"/>
+        </w:rPr>
+      </w:pPr>
+      <w:r>
+        <w:rPr>
+          <w:rFonts w:ascii="Consolas" w:hAnsi="Consolas" w:cs="Consolas"/>
+          <w:color w:val="008000"/>
+          <w:sz w:val="19"/>
+          <w:szCs w:val="19"/>
+          <w:highlight w:val="white"/>
+        </w:rPr>
+        <w:t>//Name: Steven Miller</w:t>
+      </w:r>
+    </w:p>
+    <w:p>
+      <w:pPr>
+        <w:autoSpaceDE w:val="0"/>
+        <w:autoSpaceDN w:val="0"/>
+        <w:adjustRightInd w:val="0"/>
+        <w:spacing w:after="0" w:line="240" w:lineRule="auto"/>
+        <w:rPr>
+          <w:rFonts w:ascii="Consolas" w:hAnsi="Consolas" w:cs="Consolas"/>
+          <w:color w:val="000000"/>
+          <w:sz w:val="19"/>
+          <w:szCs w:val="19"/>
+          <w:highlight w:val="white"/>
+        </w:rPr>
+      </w:pPr>
+      <w:r>
+        <w:rPr>
+          <w:rFonts w:ascii="Consolas" w:hAnsi="Consolas" w:cs="Consolas"/>
+          <w:color w:val="008000"/>
+          <w:sz w:val="19"/>
+          <w:szCs w:val="19"/>
+          <w:highlight w:val="white"/>
+        </w:rPr>
+        <w:t>//Class #: 11318</w:t>
+      </w:r>
+    </w:p>
+    <w:p>
+      <w:pPr>
+        <w:autoSpaceDE w:val="0"/>
+        <w:autoSpaceDN w:val="0"/>
+        <w:adjustRightInd w:val="0"/>
+        <w:spacing w:after="0" w:line="240" w:lineRule="auto"/>
+        <w:rPr>
+          <w:rFonts w:ascii="Consolas" w:hAnsi="Consolas" w:cs="Consolas"/>
+          <w:color w:val="000000"/>
+          <w:sz w:val="19"/>
+          <w:szCs w:val="19"/>
+          <w:highlight w:val="white"/>
+        </w:rPr>
+      </w:pPr>
+      <w:r>
+        <w:rPr>
+          <w:rFonts w:ascii="Consolas" w:hAnsi="Consolas" w:cs="Consolas"/>
+          <w:color w:val="008000"/>
+          <w:sz w:val="19"/>
+          <w:szCs w:val="19"/>
+          <w:highlight w:val="white"/>
+        </w:rPr>
+        <w:t>//PI Name: Anthony Stross</w:t>
+      </w:r>
+    </w:p>
+    <w:p>
+      <w:pPr>
+        <w:autoSpaceDE w:val="0"/>
+        <w:autoSpaceDN w:val="0"/>
+        <w:adjustRightInd w:val="0"/>
+        <w:spacing w:after="0" w:line="240" w:lineRule="auto"/>
+        <w:rPr>
+          <w:rFonts w:ascii="Consolas" w:hAnsi="Consolas" w:cs="Consolas"/>
+          <w:color w:val="000000"/>
+          <w:sz w:val="19"/>
+          <w:szCs w:val="19"/>
+          <w:highlight w:val="white"/>
+        </w:rPr>
+      </w:pPr>
+      <w:r>
+        <w:rPr>
+          <w:rFonts w:ascii="Consolas" w:hAnsi="Consolas" w:cs="Consolas"/>
+          <w:color w:val="008000"/>
+          <w:sz w:val="19"/>
+          <w:szCs w:val="19"/>
+          <w:highlight w:val="white"/>
+        </w:rPr>
+        <w:t>//Description: continuously sends data over spi</w:t>
+      </w:r>
+    </w:p>
+    <w:p>
+      <w:pPr>
+        <w:autoSpaceDE w:val="0"/>
+        <w:autoSpaceDN w:val="0"/>
+        <w:adjustRightInd w:val="0"/>
+        <w:spacing w:after="0" w:line="240" w:lineRule="auto"/>
+        <w:rPr>
+          <w:rFonts w:ascii="Consolas" w:hAnsi="Consolas" w:cs="Consolas"/>
+          <w:color w:val="000000"/>
+          <w:sz w:val="19"/>
+          <w:szCs w:val="19"/>
+          <w:highlight w:val="white"/>
+        </w:rPr>
+      </w:pPr>
+      <w:r>
+        <w:rPr>
+          <w:rFonts w:ascii="Consolas" w:hAnsi="Consolas" w:cs="Consolas"/>
+          <w:color w:val="008000"/>
+          <w:sz w:val="19"/>
+          <w:szCs w:val="19"/>
+          <w:highlight w:val="white"/>
+        </w:rPr>
+        <w:t>//*******************************************</w:t>
+      </w:r>
+    </w:p>
+    <w:p>
+      <w:pPr>
+        <w:autoSpaceDE w:val="0"/>
+        <w:autoSpaceDN w:val="0"/>
+        <w:adjustRightInd w:val="0"/>
+        <w:spacing w:after="0" w:line="240" w:lineRule="auto"/>
+        <w:rPr>
+          <w:rFonts w:ascii="Consolas" w:hAnsi="Consolas" w:cs="Consolas"/>
+          <w:color w:val="000000"/>
+          <w:sz w:val="19"/>
+          <w:szCs w:val="19"/>
+          <w:highlight w:val="white"/>
+        </w:rPr>
+      </w:pPr>
+    </w:p>
+    <w:p>
+      <w:pPr>
+        <w:autoSpaceDE w:val="0"/>
+        <w:autoSpaceDN w:val="0"/>
+        <w:adjustRightInd w:val="0"/>
+        <w:spacing w:after="0" w:line="240" w:lineRule="auto"/>
+        <w:rPr>
+          <w:rFonts w:ascii="Consolas" w:hAnsi="Consolas" w:cs="Consolas"/>
+          <w:color w:val="000000"/>
+          <w:sz w:val="19"/>
+          <w:szCs w:val="19"/>
+          <w:highlight w:val="white"/>
+        </w:rPr>
+      </w:pPr>
+      <w:r>
+        <w:rPr>
+          <w:rFonts w:ascii="Consolas" w:hAnsi="Consolas" w:cs="Consolas"/>
+          <w:color w:val="008000"/>
+          <w:sz w:val="19"/>
+          <w:szCs w:val="19"/>
+          <w:highlight w:val="white"/>
+        </w:rPr>
+        <w:t>/********************************DEPENDENCIES**********************************/</w:t>
+      </w:r>
+    </w:p>
+    <w:p>
+      <w:pPr>
+        <w:autoSpaceDE w:val="0"/>
+        <w:autoSpaceDN w:val="0"/>
+        <w:adjustRightInd w:val="0"/>
+        <w:spacing w:after="0" w:line="240" w:lineRule="auto"/>
+        <w:rPr>
+          <w:rFonts w:ascii="Consolas" w:hAnsi="Consolas" w:cs="Consolas"/>
+          <w:color w:val="000000"/>
+          <w:sz w:val="19"/>
+          <w:szCs w:val="19"/>
+          <w:highlight w:val="white"/>
+        </w:rPr>
+      </w:pPr>
+    </w:p>
+    <w:p>
+      <w:pPr>
+        <w:autoSpaceDE w:val="0"/>
+        <w:autoSpaceDN w:val="0"/>
+        <w:adjustRightInd w:val="0"/>
+        <w:spacing w:after="0" w:line="240" w:lineRule="auto"/>
+        <w:rPr>
+          <w:rFonts w:ascii="Consolas" w:hAnsi="Consolas" w:cs="Consolas"/>
+          <w:color w:val="000000"/>
+          <w:sz w:val="19"/>
+          <w:szCs w:val="19"/>
+          <w:highlight w:val="white"/>
+        </w:rPr>
+      </w:pPr>
+      <w:r>
+        <w:rPr>
+          <w:rFonts w:ascii="Consolas" w:hAnsi="Consolas" w:cs="Consolas"/>
+          <w:color w:val="0000FF"/>
+          <w:sz w:val="19"/>
+          <w:szCs w:val="19"/>
+          <w:highlight w:val="white"/>
+        </w:rPr>
+        <w:t>#include</w:t>
+      </w:r>
+      <w:r>
+        <w:rPr>
+          <w:rFonts w:ascii="Consolas" w:hAnsi="Consolas" w:cs="Consolas"/>
+          <w:color w:val="A31515"/>
+          <w:sz w:val="19"/>
+          <w:szCs w:val="19"/>
+          <w:highlight w:val="white"/>
+        </w:rPr>
+        <w:t xml:space="preserve"> </w:t>
+      </w:r>
+      <w:r>
+        <w:rPr>
+          <w:rFonts w:ascii="Consolas" w:hAnsi="Consolas" w:cs="Consolas"/>
+          <w:color w:val="000000"/>
+          <w:sz w:val="19"/>
+          <w:szCs w:val="19"/>
+          <w:highlight w:val="white"/>
+        </w:rPr>
+        <w:t>&lt;avr/io.h&gt;</w:t>
+      </w:r>
+    </w:p>
+    <w:p>
+      <w:pPr>
+        <w:autoSpaceDE w:val="0"/>
+        <w:autoSpaceDN w:val="0"/>
+        <w:adjustRightInd w:val="0"/>
+        <w:spacing w:after="0" w:line="240" w:lineRule="auto"/>
+        <w:rPr>
+          <w:rFonts w:ascii="Consolas" w:hAnsi="Consolas" w:cs="Consolas"/>
+          <w:color w:val="000000"/>
+          <w:sz w:val="19"/>
+          <w:szCs w:val="19"/>
+          <w:highlight w:val="white"/>
+        </w:rPr>
+      </w:pPr>
+      <w:r>
+        <w:rPr>
+          <w:rFonts w:ascii="Consolas" w:hAnsi="Consolas" w:cs="Consolas"/>
+          <w:color w:val="0000FF"/>
+          <w:sz w:val="19"/>
+          <w:szCs w:val="19"/>
+          <w:highlight w:val="white"/>
+        </w:rPr>
+        <w:t>#include</w:t>
+      </w:r>
+      <w:r>
+        <w:rPr>
+          <w:rFonts w:ascii="Consolas" w:hAnsi="Consolas" w:cs="Consolas"/>
+          <w:color w:val="A31515"/>
+          <w:sz w:val="19"/>
+          <w:szCs w:val="19"/>
+          <w:highlight w:val="white"/>
+        </w:rPr>
+        <w:t xml:space="preserve"> "spi.h"</w:t>
+      </w:r>
+    </w:p>
+    <w:p>
+      <w:pPr>
+        <w:autoSpaceDE w:val="0"/>
+        <w:autoSpaceDN w:val="0"/>
+        <w:adjustRightInd w:val="0"/>
+        <w:spacing w:after="0" w:line="240" w:lineRule="auto"/>
+        <w:rPr>
+          <w:rFonts w:ascii="Consolas" w:hAnsi="Consolas" w:cs="Consolas"/>
+          <w:color w:val="000000"/>
+          <w:sz w:val="19"/>
+          <w:szCs w:val="19"/>
+          <w:highlight w:val="white"/>
+        </w:rPr>
+      </w:pPr>
+    </w:p>
+    <w:p>
+      <w:pPr>
+        <w:autoSpaceDE w:val="0"/>
+        <w:autoSpaceDN w:val="0"/>
+        <w:adjustRightInd w:val="0"/>
+        <w:spacing w:after="0" w:line="240" w:lineRule="auto"/>
+        <w:rPr>
+          <w:rFonts w:ascii="Consolas" w:hAnsi="Consolas" w:cs="Consolas"/>
+          <w:color w:val="000000"/>
+          <w:sz w:val="19"/>
+          <w:szCs w:val="19"/>
+          <w:highlight w:val="white"/>
+        </w:rPr>
+      </w:pPr>
+      <w:r>
+        <w:rPr>
+          <w:rFonts w:ascii="Consolas" w:hAnsi="Consolas" w:cs="Consolas"/>
+          <w:color w:val="008000"/>
+          <w:sz w:val="19"/>
+          <w:szCs w:val="19"/>
+          <w:highlight w:val="white"/>
+        </w:rPr>
+        <w:t>/*****************************END OF DEPENDENCIES******************************/</w:t>
+      </w:r>
+    </w:p>
+    <w:p>
+      <w:pPr>
+        <w:autoSpaceDE w:val="0"/>
+        <w:autoSpaceDN w:val="0"/>
+        <w:adjustRightInd w:val="0"/>
+        <w:spacing w:after="0" w:line="240" w:lineRule="auto"/>
+        <w:rPr>
+          <w:rFonts w:ascii="Consolas" w:hAnsi="Consolas" w:cs="Consolas"/>
+          <w:color w:val="000000"/>
+          <w:sz w:val="19"/>
+          <w:szCs w:val="19"/>
+          <w:highlight w:val="white"/>
+        </w:rPr>
+      </w:pPr>
+    </w:p>
+    <w:p>
+      <w:pPr>
+        <w:autoSpaceDE w:val="0"/>
+        <w:autoSpaceDN w:val="0"/>
+        <w:adjustRightInd w:val="0"/>
+        <w:spacing w:after="0" w:line="240" w:lineRule="auto"/>
+        <w:rPr>
+          <w:rFonts w:ascii="Consolas" w:hAnsi="Consolas" w:cs="Consolas"/>
+          <w:color w:val="000000"/>
+          <w:sz w:val="19"/>
+          <w:szCs w:val="19"/>
+          <w:highlight w:val="white"/>
+        </w:rPr>
+      </w:pPr>
+    </w:p>
+    <w:p>
+      <w:pPr>
+        <w:autoSpaceDE w:val="0"/>
+        <w:autoSpaceDN w:val="0"/>
+        <w:adjustRightInd w:val="0"/>
+        <w:spacing w:after="0" w:line="240" w:lineRule="auto"/>
+        <w:rPr>
+          <w:rFonts w:ascii="Consolas" w:hAnsi="Consolas" w:cs="Consolas"/>
+          <w:color w:val="000000"/>
+          <w:sz w:val="19"/>
+          <w:szCs w:val="19"/>
+          <w:highlight w:val="white"/>
+        </w:rPr>
+      </w:pPr>
+      <w:r>
+        <w:rPr>
+          <w:rFonts w:ascii="Consolas" w:hAnsi="Consolas" w:cs="Consolas"/>
+          <w:color w:val="008000"/>
+          <w:sz w:val="19"/>
+          <w:szCs w:val="19"/>
+          <w:highlight w:val="white"/>
+        </w:rPr>
+        <w:t>/*****************************FUNCTION DEFINITIONS*****************************/</w:t>
+      </w:r>
+    </w:p>
+    <w:p>
+      <w:pPr>
+        <w:autoSpaceDE w:val="0"/>
+        <w:autoSpaceDN w:val="0"/>
+        <w:adjustRightInd w:val="0"/>
+        <w:spacing w:after="0" w:line="240" w:lineRule="auto"/>
+        <w:rPr>
+          <w:rFonts w:ascii="Consolas" w:hAnsi="Consolas" w:cs="Consolas"/>
+          <w:color w:val="000000"/>
+          <w:sz w:val="19"/>
+          <w:szCs w:val="19"/>
+          <w:highlight w:val="white"/>
+        </w:rPr>
+      </w:pPr>
+      <w:r>
+        <w:rPr>
+          <w:rFonts w:ascii="Consolas" w:hAnsi="Consolas" w:cs="Consolas"/>
+          <w:color w:val="0000FF"/>
+          <w:sz w:val="19"/>
+          <w:szCs w:val="19"/>
+          <w:highlight w:val="white"/>
+        </w:rPr>
+        <w:t>void</w:t>
+      </w:r>
+      <w:r>
+        <w:rPr>
+          <w:rFonts w:ascii="Consolas" w:hAnsi="Consolas" w:cs="Consolas"/>
+          <w:color w:val="A31515"/>
+          <w:sz w:val="19"/>
+          <w:szCs w:val="19"/>
+          <w:highlight w:val="white"/>
+        </w:rPr>
+        <w:t xml:space="preserve"> </w:t>
+      </w:r>
+      <w:r>
+        <w:rPr>
+          <w:rFonts w:ascii="Consolas" w:hAnsi="Consolas" w:cs="Consolas"/>
+          <w:color w:val="880000"/>
+          <w:sz w:val="19"/>
+          <w:szCs w:val="19"/>
+          <w:highlight w:val="white"/>
+        </w:rPr>
+        <w:t>spi_init</w:t>
+      </w:r>
+      <w:r>
+        <w:rPr>
+          <w:rFonts w:ascii="Consolas" w:hAnsi="Consolas" w:cs="Consolas"/>
+          <w:color w:val="000000"/>
+          <w:sz w:val="19"/>
+          <w:szCs w:val="19"/>
+          <w:highlight w:val="white"/>
+        </w:rPr>
+        <w:t>(</w:t>
+      </w:r>
+      <w:r>
+        <w:rPr>
+          <w:rFonts w:ascii="Consolas" w:hAnsi="Consolas" w:cs="Consolas"/>
+          <w:color w:val="0000FF"/>
+          <w:sz w:val="19"/>
+          <w:szCs w:val="19"/>
+          <w:highlight w:val="white"/>
+        </w:rPr>
+        <w:t>void</w:t>
+      </w:r>
+      <w:r>
+        <w:rPr>
+          <w:rFonts w:ascii="Consolas" w:hAnsi="Consolas" w:cs="Consolas"/>
+          <w:color w:val="000000"/>
+          <w:sz w:val="19"/>
+          <w:szCs w:val="19"/>
+          <w:highlight w:val="white"/>
+        </w:rPr>
+        <w:t>)</w:t>
+      </w:r>
+    </w:p>
+    <w:p>
+      <w:pPr>
+        <w:autoSpaceDE w:val="0"/>
+        <w:autoSpaceDN w:val="0"/>
+        <w:adjustRightInd w:val="0"/>
+        <w:spacing w:after="0" w:line="240" w:lineRule="auto"/>
+        <w:rPr>
+          <w:rFonts w:ascii="Consolas" w:hAnsi="Consolas" w:cs="Consolas"/>
+          <w:color w:val="000000"/>
+          <w:sz w:val="19"/>
+          <w:szCs w:val="19"/>
+          <w:highlight w:val="white"/>
+        </w:rPr>
+      </w:pPr>
+      <w:r>
+        <w:rPr>
+          <w:rFonts w:ascii="Consolas" w:hAnsi="Consolas" w:cs="Consolas"/>
+          <w:color w:val="000000"/>
+          <w:sz w:val="19"/>
+          <w:szCs w:val="19"/>
+          <w:highlight w:val="white"/>
+        </w:rPr>
+        <w:t>{</w:t>
+      </w:r>
+    </w:p>
+    <w:p>
+      <w:pPr>
+        <w:autoSpaceDE w:val="0"/>
+        <w:autoSpaceDN w:val="0"/>
+        <w:adjustRightInd w:val="0"/>
+        <w:spacing w:after="0" w:line="240" w:lineRule="auto"/>
+        <w:rPr>
+          <w:rFonts w:ascii="Consolas" w:hAnsi="Consolas" w:cs="Consolas"/>
+          <w:color w:val="000000"/>
+          <w:sz w:val="19"/>
+          <w:szCs w:val="19"/>
+          <w:highlight w:val="white"/>
+        </w:rPr>
+      </w:pPr>
+      <w:r>
+        <w:rPr>
+          <w:rFonts w:ascii="Consolas" w:hAnsi="Consolas" w:cs="Consolas"/>
+          <w:color w:val="A31515"/>
+          <w:sz w:val="19"/>
+          <w:szCs w:val="19"/>
+          <w:highlight w:val="white"/>
+        </w:rPr>
+        <w:tab/>
+      </w:r>
+    </w:p>
+    <w:p>
+      <w:pPr>
+        <w:autoSpaceDE w:val="0"/>
+        <w:autoSpaceDN w:val="0"/>
+        <w:adjustRightInd w:val="0"/>
+        <w:spacing w:after="0" w:line="240" w:lineRule="auto"/>
+        <w:rPr>
+          <w:rFonts w:ascii="Consolas" w:hAnsi="Consolas" w:cs="Consolas"/>
+          <w:color w:val="000000"/>
+          <w:sz w:val="19"/>
+          <w:szCs w:val="19"/>
+          <w:highlight w:val="white"/>
+        </w:rPr>
+      </w:pPr>
+      <w:r>
+        <w:rPr>
+          <w:rFonts w:ascii="Consolas" w:hAnsi="Consolas" w:cs="Consolas"/>
+          <w:color w:val="A31515"/>
+          <w:sz w:val="19"/>
+          <w:szCs w:val="19"/>
+          <w:highlight w:val="white"/>
+        </w:rPr>
+        <w:t xml:space="preserve">  </w:t>
+      </w:r>
+      <w:r>
+        <w:rPr>
+          <w:rFonts w:ascii="Consolas" w:hAnsi="Consolas" w:cs="Consolas"/>
+          <w:color w:val="008000"/>
+          <w:sz w:val="19"/>
+          <w:szCs w:val="19"/>
+          <w:highlight w:val="white"/>
+        </w:rPr>
+        <w:t>/* Initialize the relevant SPI output signals to be in an "idle" state.</w:t>
+      </w:r>
+    </w:p>
+    <w:p>
+      <w:pPr>
+        <w:autoSpaceDE w:val="0"/>
+        <w:autoSpaceDN w:val="0"/>
+        <w:adjustRightInd w:val="0"/>
+        <w:spacing w:after="0" w:line="240" w:lineRule="auto"/>
+        <w:rPr>
+          <w:rFonts w:ascii="Consolas" w:hAnsi="Consolas" w:cs="Consolas"/>
+          <w:color w:val="000000"/>
+          <w:sz w:val="19"/>
+          <w:szCs w:val="19"/>
+          <w:highlight w:val="white"/>
+        </w:rPr>
+      </w:pPr>
+      <w:r>
+        <w:rPr>
+          <w:rFonts w:ascii="Consolas" w:hAnsi="Consolas" w:cs="Consolas"/>
+          <w:color w:val="008000"/>
+          <w:sz w:val="19"/>
+          <w:szCs w:val="19"/>
+          <w:highlight w:val="white"/>
+        </w:rPr>
+        <w:t xml:space="preserve">   * Refer to the relevant timing diagram within the LSM6DSL datasheet.</w:t>
+      </w:r>
+    </w:p>
+    <w:p>
+      <w:pPr>
+        <w:autoSpaceDE w:val="0"/>
+        <w:autoSpaceDN w:val="0"/>
+        <w:adjustRightInd w:val="0"/>
+        <w:spacing w:after="0" w:line="240" w:lineRule="auto"/>
+        <w:rPr>
+          <w:rFonts w:ascii="Consolas" w:hAnsi="Consolas" w:cs="Consolas"/>
+          <w:color w:val="000000"/>
+          <w:sz w:val="19"/>
+          <w:szCs w:val="19"/>
+          <w:highlight w:val="white"/>
+        </w:rPr>
+      </w:pPr>
+      <w:r>
+        <w:rPr>
+          <w:rFonts w:ascii="Consolas" w:hAnsi="Consolas" w:cs="Consolas"/>
+          <w:color w:val="008000"/>
+          <w:sz w:val="19"/>
+          <w:szCs w:val="19"/>
+          <w:highlight w:val="white"/>
+        </w:rPr>
+        <w:t xml:space="preserve">   * (You may wish to utilize the macros defined in `spi.h`.) */</w:t>
+      </w:r>
+    </w:p>
+    <w:p>
+      <w:pPr>
+        <w:autoSpaceDE w:val="0"/>
+        <w:autoSpaceDN w:val="0"/>
+        <w:adjustRightInd w:val="0"/>
+        <w:spacing w:after="0" w:line="240" w:lineRule="auto"/>
+        <w:rPr>
+          <w:rFonts w:ascii="Consolas" w:hAnsi="Consolas" w:cs="Consolas"/>
+          <w:color w:val="000000"/>
+          <w:sz w:val="19"/>
+          <w:szCs w:val="19"/>
+          <w:highlight w:val="white"/>
+        </w:rPr>
+      </w:pPr>
+      <w:r>
+        <w:rPr>
+          <w:rFonts w:ascii="Consolas" w:hAnsi="Consolas" w:cs="Consolas"/>
+          <w:color w:val="A31515"/>
+          <w:sz w:val="19"/>
+          <w:szCs w:val="19"/>
+          <w:highlight w:val="white"/>
+        </w:rPr>
+        <w:t xml:space="preserve">  </w:t>
+      </w:r>
+      <w:r>
+        <w:rPr>
+          <w:rFonts w:ascii="Consolas" w:hAnsi="Consolas" w:cs="Consolas"/>
+          <w:color w:val="A000A0"/>
+          <w:sz w:val="19"/>
+          <w:szCs w:val="19"/>
+          <w:highlight w:val="white"/>
+        </w:rPr>
+        <w:t>PORTF</w:t>
+      </w:r>
+      <w:r>
+        <w:rPr>
+          <w:rFonts w:ascii="Consolas" w:hAnsi="Consolas" w:cs="Consolas"/>
+          <w:color w:val="000000"/>
+          <w:sz w:val="19"/>
+          <w:szCs w:val="19"/>
+          <w:highlight w:val="white"/>
+        </w:rPr>
+        <w:t>.</w:t>
+      </w:r>
+      <w:r>
+        <w:rPr>
+          <w:rFonts w:ascii="Consolas" w:hAnsi="Consolas" w:cs="Consolas"/>
+          <w:color w:val="000080"/>
+          <w:sz w:val="19"/>
+          <w:szCs w:val="19"/>
+          <w:highlight w:val="white"/>
+        </w:rPr>
+        <w:t>OUTSET</w:t>
+      </w:r>
+      <w:r>
+        <w:rPr>
+          <w:rFonts w:ascii="Consolas" w:hAnsi="Consolas" w:cs="Consolas"/>
+          <w:color w:val="A31515"/>
+          <w:sz w:val="19"/>
+          <w:szCs w:val="19"/>
+          <w:highlight w:val="white"/>
+        </w:rPr>
+        <w:t xml:space="preserve"> </w:t>
+      </w:r>
+      <w:r>
+        <w:rPr>
+          <w:rFonts w:ascii="Consolas" w:hAnsi="Consolas" w:cs="Consolas"/>
+          <w:color w:val="000000"/>
+          <w:sz w:val="19"/>
+          <w:szCs w:val="19"/>
+          <w:highlight w:val="white"/>
+        </w:rPr>
+        <w:t>=</w:t>
+      </w:r>
+      <w:r>
+        <w:rPr>
+          <w:rFonts w:ascii="Consolas" w:hAnsi="Consolas" w:cs="Consolas"/>
+          <w:color w:val="A31515"/>
+          <w:sz w:val="19"/>
+          <w:szCs w:val="19"/>
+          <w:highlight w:val="white"/>
+        </w:rPr>
+        <w:t xml:space="preserve"> </w:t>
+      </w:r>
+      <w:r>
+        <w:rPr>
+          <w:rFonts w:ascii="Consolas" w:hAnsi="Consolas" w:cs="Consolas"/>
+          <w:color w:val="000000"/>
+          <w:sz w:val="19"/>
+          <w:szCs w:val="19"/>
+          <w:highlight w:val="white"/>
+        </w:rPr>
+        <w:t>(</w:t>
+      </w:r>
+      <w:r>
+        <w:rPr>
+          <w:rFonts w:ascii="Consolas" w:hAnsi="Consolas" w:cs="Consolas"/>
+          <w:color w:val="A000A0"/>
+          <w:sz w:val="19"/>
+          <w:szCs w:val="19"/>
+          <w:highlight w:val="white"/>
+        </w:rPr>
+        <w:t>SS_bm</w:t>
+      </w:r>
+      <w:r>
+        <w:rPr>
+          <w:rFonts w:ascii="Consolas" w:hAnsi="Consolas" w:cs="Consolas"/>
+          <w:color w:val="000000"/>
+          <w:sz w:val="19"/>
+          <w:szCs w:val="19"/>
+          <w:highlight w:val="white"/>
+        </w:rPr>
+        <w:t>|</w:t>
+      </w:r>
+      <w:r>
+        <w:rPr>
+          <w:rFonts w:ascii="Consolas" w:hAnsi="Consolas" w:cs="Consolas"/>
+          <w:color w:val="A000A0"/>
+          <w:sz w:val="19"/>
+          <w:szCs w:val="19"/>
+          <w:highlight w:val="white"/>
+        </w:rPr>
+        <w:t>MOSI_bm</w:t>
+      </w:r>
+      <w:r>
+        <w:rPr>
+          <w:rFonts w:ascii="Consolas" w:hAnsi="Consolas" w:cs="Consolas"/>
+          <w:color w:val="000000"/>
+          <w:sz w:val="19"/>
+          <w:szCs w:val="19"/>
+          <w:highlight w:val="white"/>
+        </w:rPr>
+        <w:t>|</w:t>
+      </w:r>
+      <w:r>
+        <w:rPr>
+          <w:rFonts w:ascii="Consolas" w:hAnsi="Consolas" w:cs="Consolas"/>
+          <w:color w:val="A000A0"/>
+          <w:sz w:val="19"/>
+          <w:szCs w:val="19"/>
+          <w:highlight w:val="white"/>
+        </w:rPr>
+        <w:t>SCK_bm</w:t>
+      </w:r>
+      <w:r>
+        <w:rPr>
+          <w:rFonts w:ascii="Consolas" w:hAnsi="Consolas" w:cs="Consolas"/>
+          <w:color w:val="000000"/>
+          <w:sz w:val="19"/>
+          <w:szCs w:val="19"/>
+          <w:highlight w:val="white"/>
+        </w:rPr>
+        <w:t>);</w:t>
+      </w:r>
+    </w:p>
+    <w:p>
+      <w:pPr>
+        <w:autoSpaceDE w:val="0"/>
+        <w:autoSpaceDN w:val="0"/>
+        <w:adjustRightInd w:val="0"/>
+        <w:spacing w:after="0" w:line="240" w:lineRule="auto"/>
+        <w:rPr>
+          <w:rFonts w:ascii="Consolas" w:hAnsi="Consolas" w:cs="Consolas"/>
+          <w:color w:val="000000"/>
+          <w:sz w:val="19"/>
+          <w:szCs w:val="19"/>
+          <w:highlight w:val="white"/>
+        </w:rPr>
+      </w:pPr>
+    </w:p>
+    <w:p>
+      <w:pPr>
+        <w:autoSpaceDE w:val="0"/>
+        <w:autoSpaceDN w:val="0"/>
+        <w:adjustRightInd w:val="0"/>
+        <w:spacing w:after="0" w:line="240" w:lineRule="auto"/>
+        <w:rPr>
+          <w:rFonts w:ascii="Consolas" w:hAnsi="Consolas" w:cs="Consolas"/>
+          <w:color w:val="000000"/>
+          <w:sz w:val="19"/>
+          <w:szCs w:val="19"/>
+          <w:highlight w:val="white"/>
+        </w:rPr>
+      </w:pPr>
+      <w:r>
+        <w:rPr>
+          <w:rFonts w:ascii="Consolas" w:hAnsi="Consolas" w:cs="Consolas"/>
+          <w:color w:val="A31515"/>
+          <w:sz w:val="19"/>
+          <w:szCs w:val="19"/>
+          <w:highlight w:val="white"/>
+        </w:rPr>
+        <w:t xml:space="preserve">  </w:t>
+      </w:r>
+      <w:r>
+        <w:rPr>
+          <w:rFonts w:ascii="Consolas" w:hAnsi="Consolas" w:cs="Consolas"/>
+          <w:color w:val="008000"/>
+          <w:sz w:val="19"/>
+          <w:szCs w:val="19"/>
+          <w:highlight w:val="white"/>
+        </w:rPr>
+        <w:t>/* Configure the pin direction of relevant SPI signals. */</w:t>
+      </w:r>
+    </w:p>
+    <w:p>
+      <w:pPr>
+        <w:autoSpaceDE w:val="0"/>
+        <w:autoSpaceDN w:val="0"/>
+        <w:adjustRightInd w:val="0"/>
+        <w:spacing w:after="0" w:line="240" w:lineRule="auto"/>
+        <w:rPr>
+          <w:rFonts w:ascii="Consolas" w:hAnsi="Consolas" w:cs="Consolas"/>
+          <w:color w:val="000000"/>
+          <w:sz w:val="19"/>
+          <w:szCs w:val="19"/>
+          <w:highlight w:val="white"/>
+        </w:rPr>
+      </w:pPr>
+      <w:r>
+        <w:rPr>
+          <w:rFonts w:ascii="Consolas" w:hAnsi="Consolas" w:cs="Consolas"/>
+          <w:color w:val="A31515"/>
+          <w:sz w:val="19"/>
+          <w:szCs w:val="19"/>
+          <w:highlight w:val="white"/>
+        </w:rPr>
+        <w:t xml:space="preserve">  </w:t>
+      </w:r>
+      <w:r>
+        <w:rPr>
+          <w:rFonts w:ascii="Consolas" w:hAnsi="Consolas" w:cs="Consolas"/>
+          <w:color w:val="A000A0"/>
+          <w:sz w:val="19"/>
+          <w:szCs w:val="19"/>
+          <w:highlight w:val="white"/>
+        </w:rPr>
+        <w:t>PORTF</w:t>
+      </w:r>
+      <w:r>
+        <w:rPr>
+          <w:rFonts w:ascii="Consolas" w:hAnsi="Consolas" w:cs="Consolas"/>
+          <w:color w:val="000000"/>
+          <w:sz w:val="19"/>
+          <w:szCs w:val="19"/>
+          <w:highlight w:val="white"/>
+        </w:rPr>
+        <w:t>.</w:t>
+      </w:r>
+      <w:r>
+        <w:rPr>
+          <w:rFonts w:ascii="Consolas" w:hAnsi="Consolas" w:cs="Consolas"/>
+          <w:color w:val="000080"/>
+          <w:sz w:val="19"/>
+          <w:szCs w:val="19"/>
+          <w:highlight w:val="white"/>
+        </w:rPr>
+        <w:t>DIRSET</w:t>
+      </w:r>
+      <w:r>
+        <w:rPr>
+          <w:rFonts w:ascii="Consolas" w:hAnsi="Consolas" w:cs="Consolas"/>
+          <w:color w:val="A31515"/>
+          <w:sz w:val="19"/>
+          <w:szCs w:val="19"/>
+          <w:highlight w:val="white"/>
+        </w:rPr>
+        <w:t xml:space="preserve"> </w:t>
+      </w:r>
+      <w:r>
+        <w:rPr>
+          <w:rFonts w:ascii="Consolas" w:hAnsi="Consolas" w:cs="Consolas"/>
+          <w:color w:val="000000"/>
+          <w:sz w:val="19"/>
+          <w:szCs w:val="19"/>
+          <w:highlight w:val="white"/>
+        </w:rPr>
+        <w:t>=</w:t>
+      </w:r>
+      <w:r>
+        <w:rPr>
+          <w:rFonts w:ascii="Consolas" w:hAnsi="Consolas" w:cs="Consolas"/>
+          <w:color w:val="A31515"/>
+          <w:sz w:val="19"/>
+          <w:szCs w:val="19"/>
+          <w:highlight w:val="white"/>
+        </w:rPr>
+        <w:t xml:space="preserve"> </w:t>
+      </w:r>
+      <w:r>
+        <w:rPr>
+          <w:rFonts w:ascii="Consolas" w:hAnsi="Consolas" w:cs="Consolas"/>
+          <w:color w:val="000000"/>
+          <w:sz w:val="19"/>
+          <w:szCs w:val="19"/>
+          <w:highlight w:val="white"/>
+        </w:rPr>
+        <w:t>(</w:t>
+      </w:r>
+      <w:r>
+        <w:rPr>
+          <w:rFonts w:ascii="Consolas" w:hAnsi="Consolas" w:cs="Consolas"/>
+          <w:color w:val="A000A0"/>
+          <w:sz w:val="19"/>
+          <w:szCs w:val="19"/>
+          <w:highlight w:val="white"/>
+        </w:rPr>
+        <w:t>SS_bm</w:t>
+      </w:r>
+      <w:r>
+        <w:rPr>
+          <w:rFonts w:ascii="Consolas" w:hAnsi="Consolas" w:cs="Consolas"/>
+          <w:color w:val="000000"/>
+          <w:sz w:val="19"/>
+          <w:szCs w:val="19"/>
+          <w:highlight w:val="white"/>
+        </w:rPr>
+        <w:t>|</w:t>
+      </w:r>
+      <w:r>
+        <w:rPr>
+          <w:rFonts w:ascii="Consolas" w:hAnsi="Consolas" w:cs="Consolas"/>
+          <w:color w:val="A000A0"/>
+          <w:sz w:val="19"/>
+          <w:szCs w:val="19"/>
+          <w:highlight w:val="white"/>
+        </w:rPr>
+        <w:t>MOSI_bm</w:t>
+      </w:r>
+      <w:r>
+        <w:rPr>
+          <w:rFonts w:ascii="Consolas" w:hAnsi="Consolas" w:cs="Consolas"/>
+          <w:color w:val="000000"/>
+          <w:sz w:val="19"/>
+          <w:szCs w:val="19"/>
+          <w:highlight w:val="white"/>
+        </w:rPr>
+        <w:t>|</w:t>
+      </w:r>
+      <w:r>
+        <w:rPr>
+          <w:rFonts w:ascii="Consolas" w:hAnsi="Consolas" w:cs="Consolas"/>
+          <w:color w:val="A000A0"/>
+          <w:sz w:val="19"/>
+          <w:szCs w:val="19"/>
+          <w:highlight w:val="white"/>
+        </w:rPr>
+        <w:t>SCK_bm</w:t>
+      </w:r>
+      <w:r>
+        <w:rPr>
+          <w:rFonts w:ascii="Consolas" w:hAnsi="Consolas" w:cs="Consolas"/>
+          <w:color w:val="000000"/>
+          <w:sz w:val="19"/>
+          <w:szCs w:val="19"/>
+          <w:highlight w:val="white"/>
+        </w:rPr>
+        <w:t>)</w:t>
+      </w:r>
+      <w:r>
+        <w:rPr>
+          <w:rFonts w:ascii="Consolas" w:hAnsi="Consolas" w:cs="Consolas"/>
+          <w:color w:val="A31515"/>
+          <w:sz w:val="19"/>
+          <w:szCs w:val="19"/>
+          <w:highlight w:val="white"/>
+        </w:rPr>
+        <w:t xml:space="preserve"> </w:t>
+      </w:r>
+      <w:r>
+        <w:rPr>
+          <w:rFonts w:ascii="Consolas" w:hAnsi="Consolas" w:cs="Consolas"/>
+          <w:color w:val="000000"/>
+          <w:sz w:val="19"/>
+          <w:szCs w:val="19"/>
+          <w:highlight w:val="white"/>
+        </w:rPr>
+        <w:t>;</w:t>
+      </w:r>
+    </w:p>
+    <w:p>
+      <w:pPr>
+        <w:autoSpaceDE w:val="0"/>
+        <w:autoSpaceDN w:val="0"/>
+        <w:adjustRightInd w:val="0"/>
+        <w:spacing w:after="0" w:line="240" w:lineRule="auto"/>
+        <w:rPr>
+          <w:rFonts w:ascii="Consolas" w:hAnsi="Consolas" w:cs="Consolas"/>
+          <w:color w:val="000000"/>
+          <w:sz w:val="19"/>
+          <w:szCs w:val="19"/>
+          <w:highlight w:val="white"/>
+        </w:rPr>
+      </w:pPr>
+      <w:r>
+        <w:rPr>
+          <w:rFonts w:ascii="Consolas" w:hAnsi="Consolas" w:cs="Consolas"/>
+          <w:color w:val="A31515"/>
+          <w:sz w:val="19"/>
+          <w:szCs w:val="19"/>
+          <w:highlight w:val="white"/>
+        </w:rPr>
+        <w:t xml:space="preserve">  </w:t>
+      </w:r>
+      <w:r>
+        <w:rPr>
+          <w:rFonts w:ascii="Consolas" w:hAnsi="Consolas" w:cs="Consolas"/>
+          <w:color w:val="A000A0"/>
+          <w:sz w:val="19"/>
+          <w:szCs w:val="19"/>
+          <w:highlight w:val="white"/>
+        </w:rPr>
+        <w:t>PORTF</w:t>
+      </w:r>
+      <w:r>
+        <w:rPr>
+          <w:rFonts w:ascii="Consolas" w:hAnsi="Consolas" w:cs="Consolas"/>
+          <w:color w:val="000000"/>
+          <w:sz w:val="19"/>
+          <w:szCs w:val="19"/>
+          <w:highlight w:val="white"/>
+        </w:rPr>
+        <w:t>.</w:t>
+      </w:r>
+      <w:r>
+        <w:rPr>
+          <w:rFonts w:ascii="Consolas" w:hAnsi="Consolas" w:cs="Consolas"/>
+          <w:color w:val="000080"/>
+          <w:sz w:val="19"/>
+          <w:szCs w:val="19"/>
+          <w:highlight w:val="white"/>
+        </w:rPr>
+        <w:t>DIRCLR</w:t>
+      </w:r>
+      <w:r>
+        <w:rPr>
+          <w:rFonts w:ascii="Consolas" w:hAnsi="Consolas" w:cs="Consolas"/>
+          <w:color w:val="A31515"/>
+          <w:sz w:val="19"/>
+          <w:szCs w:val="19"/>
+          <w:highlight w:val="white"/>
+        </w:rPr>
+        <w:t xml:space="preserve"> </w:t>
+      </w:r>
+      <w:r>
+        <w:rPr>
+          <w:rFonts w:ascii="Consolas" w:hAnsi="Consolas" w:cs="Consolas"/>
+          <w:color w:val="000000"/>
+          <w:sz w:val="19"/>
+          <w:szCs w:val="19"/>
+          <w:highlight w:val="white"/>
+        </w:rPr>
+        <w:t>=</w:t>
+      </w:r>
+      <w:r>
+        <w:rPr>
+          <w:rFonts w:ascii="Consolas" w:hAnsi="Consolas" w:cs="Consolas"/>
+          <w:color w:val="A31515"/>
+          <w:sz w:val="19"/>
+          <w:szCs w:val="19"/>
+          <w:highlight w:val="white"/>
+        </w:rPr>
+        <w:t xml:space="preserve"> </w:t>
+      </w:r>
+      <w:r>
+        <w:rPr>
+          <w:rFonts w:ascii="Consolas" w:hAnsi="Consolas" w:cs="Consolas"/>
+          <w:color w:val="000000"/>
+          <w:sz w:val="19"/>
+          <w:szCs w:val="19"/>
+          <w:highlight w:val="white"/>
+        </w:rPr>
+        <w:t>(</w:t>
+      </w:r>
+      <w:r>
+        <w:rPr>
+          <w:rFonts w:ascii="Consolas" w:hAnsi="Consolas" w:cs="Consolas"/>
+          <w:color w:val="A000A0"/>
+          <w:sz w:val="19"/>
+          <w:szCs w:val="19"/>
+          <w:highlight w:val="white"/>
+        </w:rPr>
+        <w:t>MISO_bm</w:t>
+      </w:r>
+      <w:r>
+        <w:rPr>
+          <w:rFonts w:ascii="Consolas" w:hAnsi="Consolas" w:cs="Consolas"/>
+          <w:color w:val="000000"/>
+          <w:sz w:val="19"/>
+          <w:szCs w:val="19"/>
+          <w:highlight w:val="white"/>
+        </w:rPr>
+        <w:t>);</w:t>
+      </w:r>
+    </w:p>
+    <w:p>
+      <w:pPr>
+        <w:autoSpaceDE w:val="0"/>
+        <w:autoSpaceDN w:val="0"/>
+        <w:adjustRightInd w:val="0"/>
+        <w:spacing w:after="0" w:line="240" w:lineRule="auto"/>
+        <w:rPr>
+          <w:rFonts w:ascii="Consolas" w:hAnsi="Consolas" w:cs="Consolas"/>
+          <w:color w:val="000000"/>
+          <w:sz w:val="19"/>
+          <w:szCs w:val="19"/>
+          <w:highlight w:val="white"/>
+        </w:rPr>
+      </w:pPr>
+      <w:r>
+        <w:rPr>
+          <w:rFonts w:ascii="Consolas" w:hAnsi="Consolas" w:cs="Consolas"/>
+          <w:color w:val="A31515"/>
+          <w:sz w:val="19"/>
+          <w:szCs w:val="19"/>
+          <w:highlight w:val="white"/>
+        </w:rPr>
+        <w:tab/>
+      </w:r>
+    </w:p>
+    <w:p>
+      <w:pPr>
+        <w:autoSpaceDE w:val="0"/>
+        <w:autoSpaceDN w:val="0"/>
+        <w:adjustRightInd w:val="0"/>
+        <w:spacing w:after="0" w:line="240" w:lineRule="auto"/>
+        <w:rPr>
+          <w:rFonts w:ascii="Consolas" w:hAnsi="Consolas" w:cs="Consolas"/>
+          <w:color w:val="000000"/>
+          <w:sz w:val="19"/>
+          <w:szCs w:val="19"/>
+          <w:highlight w:val="white"/>
+        </w:rPr>
+      </w:pPr>
+      <w:r>
+        <w:rPr>
+          <w:rFonts w:ascii="Consolas" w:hAnsi="Consolas" w:cs="Consolas"/>
+          <w:color w:val="A31515"/>
+          <w:sz w:val="19"/>
+          <w:szCs w:val="19"/>
+          <w:highlight w:val="white"/>
+        </w:rPr>
+        <w:t xml:space="preserve">  </w:t>
+      </w:r>
+      <w:r>
+        <w:rPr>
+          <w:rFonts w:ascii="Consolas" w:hAnsi="Consolas" w:cs="Consolas"/>
+          <w:color w:val="008000"/>
+          <w:sz w:val="19"/>
+          <w:szCs w:val="19"/>
+          <w:highlight w:val="white"/>
+        </w:rPr>
+        <w:t>/* Set the other relevant SPI configurations. */</w:t>
+      </w:r>
+    </w:p>
+    <w:p>
+      <w:pPr>
+        <w:autoSpaceDE w:val="0"/>
+        <w:autoSpaceDN w:val="0"/>
+        <w:adjustRightInd w:val="0"/>
+        <w:spacing w:after="0" w:line="240" w:lineRule="auto"/>
+        <w:rPr>
+          <w:rFonts w:ascii="Consolas" w:hAnsi="Consolas" w:cs="Consolas"/>
+          <w:color w:val="000000"/>
+          <w:sz w:val="19"/>
+          <w:szCs w:val="19"/>
+          <w:highlight w:val="white"/>
+        </w:rPr>
+      </w:pPr>
+      <w:r>
+        <w:rPr>
+          <w:rFonts w:ascii="Consolas" w:hAnsi="Consolas" w:cs="Consolas"/>
+          <w:color w:val="A31515"/>
+          <w:sz w:val="19"/>
+          <w:szCs w:val="19"/>
+          <w:highlight w:val="white"/>
+        </w:rPr>
+        <w:t xml:space="preserve">  </w:t>
+      </w:r>
+      <w:r>
+        <w:rPr>
+          <w:rFonts w:ascii="Consolas" w:hAnsi="Consolas" w:cs="Consolas"/>
+          <w:color w:val="A000A0"/>
+          <w:sz w:val="19"/>
+          <w:szCs w:val="19"/>
+          <w:highlight w:val="white"/>
+        </w:rPr>
+        <w:t>SPIF</w:t>
+      </w:r>
+      <w:r>
+        <w:rPr>
+          <w:rFonts w:ascii="Consolas" w:hAnsi="Consolas" w:cs="Consolas"/>
+          <w:color w:val="000000"/>
+          <w:sz w:val="19"/>
+          <w:szCs w:val="19"/>
+          <w:highlight w:val="white"/>
+        </w:rPr>
+        <w:t>.</w:t>
+      </w:r>
+      <w:r>
+        <w:rPr>
+          <w:rFonts w:ascii="Consolas" w:hAnsi="Consolas" w:cs="Consolas"/>
+          <w:color w:val="000080"/>
+          <w:sz w:val="19"/>
+          <w:szCs w:val="19"/>
+          <w:highlight w:val="white"/>
+        </w:rPr>
+        <w:t>CTRL</w:t>
+      </w:r>
+      <w:r>
+        <w:rPr>
+          <w:rFonts w:ascii="Consolas" w:hAnsi="Consolas" w:cs="Consolas"/>
+          <w:color w:val="A31515"/>
+          <w:sz w:val="19"/>
+          <w:szCs w:val="19"/>
+          <w:highlight w:val="white"/>
+        </w:rPr>
+        <w:tab/>
+      </w:r>
+      <w:r>
+        <w:rPr>
+          <w:rFonts w:ascii="Consolas" w:hAnsi="Consolas" w:cs="Consolas"/>
+          <w:color w:val="000000"/>
+          <w:sz w:val="19"/>
+          <w:szCs w:val="19"/>
+          <w:highlight w:val="white"/>
+        </w:rPr>
+        <w:t>=</w:t>
+      </w:r>
+      <w:r>
+        <w:rPr>
+          <w:rFonts w:ascii="Consolas" w:hAnsi="Consolas" w:cs="Consolas"/>
+          <w:color w:val="A31515"/>
+          <w:sz w:val="19"/>
+          <w:szCs w:val="19"/>
+          <w:highlight w:val="white"/>
+        </w:rPr>
+        <w:tab/>
+      </w:r>
+      <w:r>
+        <w:rPr>
+          <w:rFonts w:ascii="Consolas" w:hAnsi="Consolas" w:cs="Consolas"/>
+          <w:color w:val="A000A0"/>
+          <w:sz w:val="19"/>
+          <w:szCs w:val="19"/>
+          <w:highlight w:val="white"/>
+        </w:rPr>
+        <w:t>SPI_PRESCALER_DIV4_gc</w:t>
+      </w:r>
+      <w:r>
+        <w:rPr>
+          <w:rFonts w:ascii="Consolas" w:hAnsi="Consolas" w:cs="Consolas"/>
+          <w:color w:val="A31515"/>
+          <w:sz w:val="19"/>
+          <w:szCs w:val="19"/>
+          <w:highlight w:val="white"/>
+        </w:rPr>
+        <w:t xml:space="preserve"> </w:t>
+      </w:r>
+      <w:r>
+        <w:rPr>
+          <w:rFonts w:ascii="Consolas" w:hAnsi="Consolas" w:cs="Consolas"/>
+          <w:color w:val="000000"/>
+          <w:sz w:val="19"/>
+          <w:szCs w:val="19"/>
+          <w:highlight w:val="white"/>
+        </w:rPr>
+        <w:t>|</w:t>
+      </w:r>
+      <w:r>
+        <w:rPr>
+          <w:rFonts w:ascii="Consolas" w:hAnsi="Consolas" w:cs="Consolas"/>
+          <w:color w:val="A31515"/>
+          <w:sz w:val="19"/>
+          <w:szCs w:val="19"/>
+          <w:highlight w:val="white"/>
+        </w:rPr>
+        <w:t xml:space="preserve"> </w:t>
+      </w:r>
+      <w:r>
+        <w:rPr>
+          <w:rFonts w:ascii="Consolas" w:hAnsi="Consolas" w:cs="Consolas"/>
+          <w:color w:val="A000A0"/>
+          <w:sz w:val="19"/>
+          <w:szCs w:val="19"/>
+          <w:highlight w:val="white"/>
+        </w:rPr>
+        <w:t>SPI_MASTER_bm</w:t>
+      </w:r>
+      <w:r>
+        <w:rPr>
+          <w:rFonts w:ascii="Consolas" w:hAnsi="Consolas" w:cs="Consolas"/>
+          <w:color w:val="000000"/>
+          <w:sz w:val="19"/>
+          <w:szCs w:val="19"/>
+          <w:highlight w:val="white"/>
+        </w:rPr>
+        <w:t>|</w:t>
+      </w:r>
+      <w:r>
+        <w:rPr>
+          <w:rFonts w:ascii="Consolas" w:hAnsi="Consolas" w:cs="Consolas"/>
+          <w:color w:val="A000A0"/>
+          <w:sz w:val="19"/>
+          <w:szCs w:val="19"/>
+          <w:highlight w:val="white"/>
+        </w:rPr>
+        <w:t>SPI_MODE_0_gc</w:t>
+      </w:r>
+      <w:r>
+        <w:rPr>
+          <w:rFonts w:ascii="Consolas" w:hAnsi="Consolas" w:cs="Consolas"/>
+          <w:color w:val="000000"/>
+          <w:sz w:val="19"/>
+          <w:szCs w:val="19"/>
+          <w:highlight w:val="white"/>
+        </w:rPr>
+        <w:t>|</w:t>
+      </w:r>
+      <w:r>
+        <w:rPr>
+          <w:rFonts w:ascii="Consolas" w:hAnsi="Consolas" w:cs="Consolas"/>
+          <w:color w:val="A000A0"/>
+          <w:sz w:val="19"/>
+          <w:szCs w:val="19"/>
+          <w:highlight w:val="white"/>
+        </w:rPr>
+        <w:t>SPI_ENABLE_bm</w:t>
+      </w:r>
+      <w:r>
+        <w:rPr>
+          <w:rFonts w:ascii="Consolas" w:hAnsi="Consolas" w:cs="Consolas"/>
+          <w:color w:val="000000"/>
+          <w:sz w:val="19"/>
+          <w:szCs w:val="19"/>
+          <w:highlight w:val="white"/>
+        </w:rPr>
+        <w:t>|</w:t>
+      </w:r>
+      <w:r>
+        <w:rPr>
+          <w:rFonts w:ascii="Consolas" w:hAnsi="Consolas" w:cs="Consolas"/>
+          <w:color w:val="A31515"/>
+          <w:sz w:val="19"/>
+          <w:szCs w:val="19"/>
+          <w:highlight w:val="white"/>
+        </w:rPr>
+        <w:t xml:space="preserve"> </w:t>
+      </w:r>
+      <w:r>
+        <w:rPr>
+          <w:rFonts w:ascii="Consolas" w:hAnsi="Consolas" w:cs="Consolas"/>
+          <w:color w:val="A000A0"/>
+          <w:sz w:val="19"/>
+          <w:szCs w:val="19"/>
+          <w:highlight w:val="white"/>
+        </w:rPr>
+        <w:t>SPI_CLK2X_bm</w:t>
+      </w:r>
+      <w:r>
+        <w:rPr>
+          <w:rFonts w:ascii="Consolas" w:hAnsi="Consolas" w:cs="Consolas"/>
+          <w:color w:val="000000"/>
+          <w:sz w:val="19"/>
+          <w:szCs w:val="19"/>
+          <w:highlight w:val="white"/>
+        </w:rPr>
+        <w:t>;</w:t>
+      </w:r>
+    </w:p>
+    <w:p>
+      <w:pPr>
+        <w:autoSpaceDE w:val="0"/>
+        <w:autoSpaceDN w:val="0"/>
+        <w:adjustRightInd w:val="0"/>
+        <w:spacing w:after="0" w:line="240" w:lineRule="auto"/>
+        <w:rPr>
+          <w:rFonts w:ascii="Consolas" w:hAnsi="Consolas" w:cs="Consolas"/>
+          <w:color w:val="000000"/>
+          <w:sz w:val="19"/>
+          <w:szCs w:val="19"/>
+          <w:highlight w:val="white"/>
+        </w:rPr>
+      </w:pPr>
+      <w:r>
+        <w:rPr>
+          <w:rFonts w:ascii="Consolas" w:hAnsi="Consolas" w:cs="Consolas"/>
+          <w:color w:val="000000"/>
+          <w:sz w:val="19"/>
+          <w:szCs w:val="19"/>
+          <w:highlight w:val="white"/>
+        </w:rPr>
+        <w:t>}</w:t>
+      </w:r>
+    </w:p>
+    <w:p>
+      <w:pPr>
+        <w:autoSpaceDE w:val="0"/>
+        <w:autoSpaceDN w:val="0"/>
+        <w:adjustRightInd w:val="0"/>
+        <w:spacing w:after="0" w:line="240" w:lineRule="auto"/>
+        <w:rPr>
+          <w:rFonts w:ascii="Consolas" w:hAnsi="Consolas" w:cs="Consolas"/>
+          <w:color w:val="000000"/>
+          <w:sz w:val="19"/>
+          <w:szCs w:val="19"/>
+          <w:highlight w:val="white"/>
+        </w:rPr>
+      </w:pPr>
+    </w:p>
+    <w:p>
+      <w:pPr>
+        <w:autoSpaceDE w:val="0"/>
+        <w:autoSpaceDN w:val="0"/>
+        <w:adjustRightInd w:val="0"/>
+        <w:spacing w:after="0" w:line="240" w:lineRule="auto"/>
+        <w:rPr>
+          <w:rFonts w:ascii="Consolas" w:hAnsi="Consolas" w:cs="Consolas"/>
+          <w:color w:val="000000"/>
+          <w:sz w:val="19"/>
+          <w:szCs w:val="19"/>
+          <w:highlight w:val="white"/>
+        </w:rPr>
+      </w:pPr>
+      <w:r>
+        <w:rPr>
+          <w:rFonts w:ascii="Consolas" w:hAnsi="Consolas" w:cs="Consolas"/>
+          <w:color w:val="0000FF"/>
+          <w:sz w:val="19"/>
+          <w:szCs w:val="19"/>
+          <w:highlight w:val="white"/>
+        </w:rPr>
+        <w:t>void</w:t>
+      </w:r>
+      <w:r>
+        <w:rPr>
+          <w:rFonts w:ascii="Consolas" w:hAnsi="Consolas" w:cs="Consolas"/>
+          <w:color w:val="A31515"/>
+          <w:sz w:val="19"/>
+          <w:szCs w:val="19"/>
+          <w:highlight w:val="white"/>
+        </w:rPr>
+        <w:t xml:space="preserve"> </w:t>
+      </w:r>
+      <w:r>
+        <w:rPr>
+          <w:rFonts w:ascii="Consolas" w:hAnsi="Consolas" w:cs="Consolas"/>
+          <w:color w:val="880000"/>
+          <w:sz w:val="19"/>
+          <w:szCs w:val="19"/>
+          <w:highlight w:val="white"/>
+        </w:rPr>
+        <w:t>spi_write</w:t>
+      </w:r>
+      <w:r>
+        <w:rPr>
+          <w:rFonts w:ascii="Consolas" w:hAnsi="Consolas" w:cs="Consolas"/>
+          <w:color w:val="000000"/>
+          <w:sz w:val="19"/>
+          <w:szCs w:val="19"/>
+          <w:highlight w:val="white"/>
+        </w:rPr>
+        <w:t>(</w:t>
+      </w:r>
+      <w:r>
+        <w:rPr>
+          <w:rFonts w:ascii="Consolas" w:hAnsi="Consolas" w:cs="Consolas"/>
           <w:i/>
-          <w:sz w:val="24"/>
+          <w:iCs/>
+          <w:color w:val="0000FF"/>
+          <w:sz w:val="19"/>
+          <w:szCs w:val="19"/>
+          <w:highlight w:val="white"/>
+        </w:rPr>
+        <w:t>uint8_t</w:t>
+      </w:r>
+      <w:r>
+        <w:rPr>
+          <w:rFonts w:ascii="Consolas" w:hAnsi="Consolas" w:cs="Consolas"/>
+          <w:color w:val="A31515"/>
+          <w:sz w:val="19"/>
+          <w:szCs w:val="19"/>
+          <w:highlight w:val="white"/>
+        </w:rPr>
+        <w:t xml:space="preserve"> </w:t>
+      </w:r>
+      <w:r>
+        <w:rPr>
+          <w:rFonts w:ascii="Consolas" w:hAnsi="Consolas" w:cs="Consolas"/>
+          <w:color w:val="000080"/>
+          <w:sz w:val="19"/>
+          <w:szCs w:val="19"/>
+          <w:highlight w:val="white"/>
+        </w:rPr>
+        <w:t>data</w:t>
+      </w:r>
+      <w:r>
+        <w:rPr>
+          <w:rFonts w:ascii="Consolas" w:hAnsi="Consolas" w:cs="Consolas"/>
+          <w:color w:val="000000"/>
+          <w:sz w:val="19"/>
+          <w:szCs w:val="19"/>
+          <w:highlight w:val="white"/>
+        </w:rPr>
+        <w:t>)</w:t>
+      </w:r>
+    </w:p>
+    <w:p>
+      <w:pPr>
+        <w:autoSpaceDE w:val="0"/>
+        <w:autoSpaceDN w:val="0"/>
+        <w:adjustRightInd w:val="0"/>
+        <w:spacing w:after="0" w:line="240" w:lineRule="auto"/>
+        <w:rPr>
+          <w:rFonts w:ascii="Consolas" w:hAnsi="Consolas" w:cs="Consolas"/>
+          <w:color w:val="000000"/>
+          <w:sz w:val="19"/>
+          <w:szCs w:val="19"/>
+          <w:highlight w:val="white"/>
+        </w:rPr>
+      </w:pPr>
+      <w:r>
+        <w:rPr>
+          <w:rFonts w:ascii="Consolas" w:hAnsi="Consolas" w:cs="Consolas"/>
+          <w:color w:val="000000"/>
+          <w:sz w:val="19"/>
+          <w:szCs w:val="19"/>
+          <w:highlight w:val="white"/>
+        </w:rPr>
+        <w:t>{</w:t>
+      </w:r>
+    </w:p>
+    <w:p>
+      <w:pPr>
+        <w:autoSpaceDE w:val="0"/>
+        <w:autoSpaceDN w:val="0"/>
+        <w:adjustRightInd w:val="0"/>
+        <w:spacing w:after="0" w:line="240" w:lineRule="auto"/>
+        <w:rPr>
+          <w:rFonts w:ascii="Consolas" w:hAnsi="Consolas" w:cs="Consolas"/>
+          <w:color w:val="000000"/>
+          <w:sz w:val="19"/>
+          <w:szCs w:val="19"/>
+          <w:highlight w:val="white"/>
+        </w:rPr>
+      </w:pPr>
+      <w:r>
+        <w:rPr>
+          <w:rFonts w:ascii="Consolas" w:hAnsi="Consolas" w:cs="Consolas"/>
+          <w:color w:val="A31515"/>
+          <w:sz w:val="19"/>
+          <w:szCs w:val="19"/>
+          <w:highlight w:val="white"/>
+        </w:rPr>
+        <w:tab/>
+      </w:r>
+      <w:r>
+        <w:rPr>
+          <w:rFonts w:ascii="Consolas" w:hAnsi="Consolas" w:cs="Consolas"/>
+          <w:color w:val="008000"/>
+          <w:sz w:val="19"/>
+          <w:szCs w:val="19"/>
+          <w:highlight w:val="white"/>
+        </w:rPr>
+        <w:t>//turn on chip select</w:t>
+      </w:r>
+    </w:p>
+    <w:p>
+      <w:pPr>
+        <w:autoSpaceDE w:val="0"/>
+        <w:autoSpaceDN w:val="0"/>
+        <w:adjustRightInd w:val="0"/>
+        <w:spacing w:after="0" w:line="240" w:lineRule="auto"/>
+        <w:rPr>
+          <w:rFonts w:ascii="Consolas" w:hAnsi="Consolas" w:cs="Consolas"/>
+          <w:color w:val="000000"/>
+          <w:sz w:val="19"/>
+          <w:szCs w:val="19"/>
+          <w:highlight w:val="white"/>
+        </w:rPr>
+      </w:pPr>
+      <w:r>
+        <w:rPr>
+          <w:rFonts w:ascii="Consolas" w:hAnsi="Consolas" w:cs="Consolas"/>
+          <w:color w:val="A31515"/>
+          <w:sz w:val="19"/>
+          <w:szCs w:val="19"/>
+          <w:highlight w:val="white"/>
+        </w:rPr>
+        <w:tab/>
+      </w:r>
+      <w:r>
+        <w:rPr>
+          <w:rFonts w:ascii="Consolas" w:hAnsi="Consolas" w:cs="Consolas"/>
+          <w:color w:val="A000A0"/>
+          <w:sz w:val="19"/>
+          <w:szCs w:val="19"/>
+          <w:highlight w:val="white"/>
+        </w:rPr>
+        <w:t>PORTF</w:t>
+      </w:r>
+      <w:r>
+        <w:rPr>
+          <w:rFonts w:ascii="Consolas" w:hAnsi="Consolas" w:cs="Consolas"/>
+          <w:color w:val="000000"/>
+          <w:sz w:val="19"/>
+          <w:szCs w:val="19"/>
+          <w:highlight w:val="white"/>
+        </w:rPr>
+        <w:t>.</w:t>
+      </w:r>
+      <w:r>
+        <w:rPr>
+          <w:rFonts w:ascii="Consolas" w:hAnsi="Consolas" w:cs="Consolas"/>
+          <w:color w:val="000080"/>
+          <w:sz w:val="19"/>
+          <w:szCs w:val="19"/>
+          <w:highlight w:val="white"/>
+        </w:rPr>
+        <w:t>OUTCLR</w:t>
+      </w:r>
+      <w:r>
+        <w:rPr>
+          <w:rFonts w:ascii="Consolas" w:hAnsi="Consolas" w:cs="Consolas"/>
+          <w:color w:val="A31515"/>
+          <w:sz w:val="19"/>
+          <w:szCs w:val="19"/>
+          <w:highlight w:val="white"/>
+        </w:rPr>
+        <w:t xml:space="preserve"> </w:t>
+      </w:r>
+      <w:r>
+        <w:rPr>
+          <w:rFonts w:ascii="Consolas" w:hAnsi="Consolas" w:cs="Consolas"/>
+          <w:color w:val="000000"/>
+          <w:sz w:val="19"/>
+          <w:szCs w:val="19"/>
+          <w:highlight w:val="white"/>
+        </w:rPr>
+        <w:t>=</w:t>
+      </w:r>
+      <w:r>
+        <w:rPr>
+          <w:rFonts w:ascii="Consolas" w:hAnsi="Consolas" w:cs="Consolas"/>
+          <w:color w:val="A31515"/>
+          <w:sz w:val="19"/>
+          <w:szCs w:val="19"/>
+          <w:highlight w:val="white"/>
+        </w:rPr>
+        <w:t xml:space="preserve"> </w:t>
+      </w:r>
+      <w:r>
+        <w:rPr>
+          <w:rFonts w:ascii="Consolas" w:hAnsi="Consolas" w:cs="Consolas"/>
+          <w:color w:val="A000A0"/>
+          <w:sz w:val="19"/>
+          <w:szCs w:val="19"/>
+          <w:highlight w:val="white"/>
+        </w:rPr>
+        <w:t>SS_bm</w:t>
+      </w:r>
+      <w:r>
+        <w:rPr>
+          <w:rFonts w:ascii="Consolas" w:hAnsi="Consolas" w:cs="Consolas"/>
+          <w:color w:val="000000"/>
+          <w:sz w:val="19"/>
+          <w:szCs w:val="19"/>
+          <w:highlight w:val="white"/>
+        </w:rPr>
+        <w:t>;</w:t>
+      </w:r>
+    </w:p>
+    <w:p>
+      <w:pPr>
+        <w:autoSpaceDE w:val="0"/>
+        <w:autoSpaceDN w:val="0"/>
+        <w:adjustRightInd w:val="0"/>
+        <w:spacing w:after="0" w:line="240" w:lineRule="auto"/>
+        <w:rPr>
+          <w:rFonts w:ascii="Consolas" w:hAnsi="Consolas" w:cs="Consolas"/>
+          <w:color w:val="000000"/>
+          <w:sz w:val="19"/>
+          <w:szCs w:val="19"/>
+          <w:highlight w:val="white"/>
+        </w:rPr>
+      </w:pPr>
+      <w:r>
+        <w:rPr>
+          <w:rFonts w:ascii="Consolas" w:hAnsi="Consolas" w:cs="Consolas"/>
+          <w:color w:val="A31515"/>
+          <w:sz w:val="19"/>
+          <w:szCs w:val="19"/>
+          <w:highlight w:val="white"/>
+        </w:rPr>
+        <w:tab/>
+      </w:r>
+      <w:r>
+        <w:rPr>
+          <w:rFonts w:ascii="Consolas" w:hAnsi="Consolas" w:cs="Consolas"/>
+          <w:color w:val="008000"/>
+          <w:sz w:val="19"/>
+          <w:szCs w:val="19"/>
+          <w:highlight w:val="white"/>
+        </w:rPr>
+        <w:t>/* Write to the relevant DATA register. */</w:t>
+      </w:r>
+    </w:p>
+    <w:p>
+      <w:pPr>
+        <w:autoSpaceDE w:val="0"/>
+        <w:autoSpaceDN w:val="0"/>
+        <w:adjustRightInd w:val="0"/>
+        <w:spacing w:after="0" w:line="240" w:lineRule="auto"/>
+        <w:rPr>
+          <w:rFonts w:ascii="Consolas" w:hAnsi="Consolas" w:cs="Consolas"/>
+          <w:color w:val="000000"/>
+          <w:sz w:val="19"/>
+          <w:szCs w:val="19"/>
+          <w:highlight w:val="white"/>
+        </w:rPr>
+      </w:pPr>
+      <w:r>
+        <w:rPr>
+          <w:rFonts w:ascii="Consolas" w:hAnsi="Consolas" w:cs="Consolas"/>
+          <w:color w:val="A31515"/>
+          <w:sz w:val="19"/>
+          <w:szCs w:val="19"/>
+          <w:highlight w:val="white"/>
+        </w:rPr>
+        <w:tab/>
+      </w:r>
+      <w:r>
+        <w:rPr>
+          <w:rFonts w:ascii="Consolas" w:hAnsi="Consolas" w:cs="Consolas"/>
+          <w:color w:val="A000A0"/>
+          <w:sz w:val="19"/>
+          <w:szCs w:val="19"/>
+          <w:highlight w:val="white"/>
+        </w:rPr>
+        <w:t>SPIF</w:t>
+      </w:r>
+      <w:r>
+        <w:rPr>
+          <w:rFonts w:ascii="Consolas" w:hAnsi="Consolas" w:cs="Consolas"/>
+          <w:color w:val="000000"/>
+          <w:sz w:val="19"/>
+          <w:szCs w:val="19"/>
+          <w:highlight w:val="white"/>
+        </w:rPr>
+        <w:t>.</w:t>
+      </w:r>
+      <w:r>
+        <w:rPr>
+          <w:rFonts w:ascii="Consolas" w:hAnsi="Consolas" w:cs="Consolas"/>
+          <w:color w:val="000080"/>
+          <w:sz w:val="19"/>
+          <w:szCs w:val="19"/>
+          <w:highlight w:val="white"/>
+        </w:rPr>
+        <w:t>DATA</w:t>
+      </w:r>
+      <w:r>
+        <w:rPr>
+          <w:rFonts w:ascii="Consolas" w:hAnsi="Consolas" w:cs="Consolas"/>
+          <w:color w:val="A31515"/>
+          <w:sz w:val="19"/>
+          <w:szCs w:val="19"/>
+          <w:highlight w:val="white"/>
+        </w:rPr>
+        <w:t xml:space="preserve"> </w:t>
+      </w:r>
+      <w:r>
+        <w:rPr>
+          <w:rFonts w:ascii="Consolas" w:hAnsi="Consolas" w:cs="Consolas"/>
+          <w:color w:val="000000"/>
+          <w:sz w:val="19"/>
+          <w:szCs w:val="19"/>
+          <w:highlight w:val="white"/>
+        </w:rPr>
+        <w:t>=</w:t>
+      </w:r>
+      <w:r>
+        <w:rPr>
+          <w:rFonts w:ascii="Consolas" w:hAnsi="Consolas" w:cs="Consolas"/>
+          <w:color w:val="A31515"/>
+          <w:sz w:val="19"/>
+          <w:szCs w:val="19"/>
+          <w:highlight w:val="white"/>
+        </w:rPr>
+        <w:t xml:space="preserve"> </w:t>
+      </w:r>
+      <w:r>
+        <w:rPr>
+          <w:rFonts w:ascii="Consolas" w:hAnsi="Consolas" w:cs="Consolas"/>
+          <w:color w:val="000080"/>
+          <w:sz w:val="19"/>
+          <w:szCs w:val="19"/>
+          <w:highlight w:val="white"/>
+        </w:rPr>
+        <w:t>data</w:t>
+      </w:r>
+      <w:r>
+        <w:rPr>
+          <w:rFonts w:ascii="Consolas" w:hAnsi="Consolas" w:cs="Consolas"/>
+          <w:color w:val="000000"/>
+          <w:sz w:val="19"/>
+          <w:szCs w:val="19"/>
+          <w:highlight w:val="white"/>
+        </w:rPr>
+        <w:t>;</w:t>
+      </w:r>
+    </w:p>
+    <w:p>
+      <w:pPr>
+        <w:autoSpaceDE w:val="0"/>
+        <w:autoSpaceDN w:val="0"/>
+        <w:adjustRightInd w:val="0"/>
+        <w:spacing w:after="0" w:line="240" w:lineRule="auto"/>
+        <w:rPr>
+          <w:rFonts w:ascii="Consolas" w:hAnsi="Consolas" w:cs="Consolas"/>
+          <w:color w:val="000000"/>
+          <w:sz w:val="19"/>
+          <w:szCs w:val="19"/>
+          <w:highlight w:val="white"/>
+        </w:rPr>
+      </w:pPr>
+    </w:p>
+    <w:p>
+      <w:pPr>
+        <w:autoSpaceDE w:val="0"/>
+        <w:autoSpaceDN w:val="0"/>
+        <w:adjustRightInd w:val="0"/>
+        <w:spacing w:after="0" w:line="240" w:lineRule="auto"/>
+        <w:rPr>
+          <w:rFonts w:ascii="Consolas" w:hAnsi="Consolas" w:cs="Consolas"/>
+          <w:color w:val="000000"/>
+          <w:sz w:val="19"/>
+          <w:szCs w:val="19"/>
+          <w:highlight w:val="white"/>
+        </w:rPr>
+      </w:pPr>
+      <w:r>
+        <w:rPr>
+          <w:rFonts w:ascii="Consolas" w:hAnsi="Consolas" w:cs="Consolas"/>
+          <w:color w:val="A31515"/>
+          <w:sz w:val="19"/>
+          <w:szCs w:val="19"/>
+          <w:highlight w:val="white"/>
+        </w:rPr>
+        <w:tab/>
+      </w:r>
+      <w:r>
+        <w:rPr>
+          <w:rFonts w:ascii="Consolas" w:hAnsi="Consolas" w:cs="Consolas"/>
+          <w:color w:val="008000"/>
+          <w:sz w:val="19"/>
+          <w:szCs w:val="19"/>
+          <w:highlight w:val="white"/>
+        </w:rPr>
+        <w:t>/* Wait for relevant transfer to complete. */</w:t>
+      </w:r>
+    </w:p>
+    <w:p>
+      <w:pPr>
+        <w:autoSpaceDE w:val="0"/>
+        <w:autoSpaceDN w:val="0"/>
+        <w:adjustRightInd w:val="0"/>
+        <w:spacing w:after="0" w:line="240" w:lineRule="auto"/>
+        <w:rPr>
+          <w:rFonts w:ascii="Consolas" w:hAnsi="Consolas" w:cs="Consolas"/>
+          <w:color w:val="000000"/>
+          <w:sz w:val="19"/>
+          <w:szCs w:val="19"/>
+          <w:highlight w:val="white"/>
+        </w:rPr>
+      </w:pPr>
+      <w:r>
+        <w:rPr>
+          <w:rFonts w:ascii="Consolas" w:hAnsi="Consolas" w:cs="Consolas"/>
+          <w:color w:val="A31515"/>
+          <w:sz w:val="19"/>
+          <w:szCs w:val="19"/>
+          <w:highlight w:val="white"/>
+        </w:rPr>
+        <w:tab/>
+      </w:r>
+      <w:r>
+        <w:rPr>
+          <w:rFonts w:ascii="Consolas" w:hAnsi="Consolas" w:cs="Consolas"/>
+          <w:color w:val="0000FF"/>
+          <w:sz w:val="19"/>
+          <w:szCs w:val="19"/>
+          <w:highlight w:val="white"/>
+        </w:rPr>
+        <w:t>while</w:t>
+      </w:r>
+      <w:r>
+        <w:rPr>
+          <w:rFonts w:ascii="Consolas" w:hAnsi="Consolas" w:cs="Consolas"/>
+          <w:color w:val="000000"/>
+          <w:sz w:val="19"/>
+          <w:szCs w:val="19"/>
+          <w:highlight w:val="white"/>
+        </w:rPr>
+        <w:t>(</w:t>
+      </w:r>
+      <w:r>
+        <w:rPr>
+          <w:rFonts w:ascii="Consolas" w:hAnsi="Consolas" w:cs="Consolas"/>
+          <w:color w:val="A000A0"/>
+          <w:sz w:val="19"/>
+          <w:szCs w:val="19"/>
+          <w:highlight w:val="white"/>
+        </w:rPr>
+        <w:t>SPIF</w:t>
+      </w:r>
+      <w:r>
+        <w:rPr>
+          <w:rFonts w:ascii="Consolas" w:hAnsi="Consolas" w:cs="Consolas"/>
+          <w:color w:val="000000"/>
+          <w:sz w:val="19"/>
+          <w:szCs w:val="19"/>
+          <w:highlight w:val="white"/>
+        </w:rPr>
+        <w:t>.</w:t>
+      </w:r>
+      <w:r>
+        <w:rPr>
+          <w:rFonts w:ascii="Consolas" w:hAnsi="Consolas" w:cs="Consolas"/>
+          <w:color w:val="000080"/>
+          <w:sz w:val="19"/>
+          <w:szCs w:val="19"/>
+          <w:highlight w:val="white"/>
+        </w:rPr>
+        <w:t>STATUS</w:t>
+      </w:r>
+      <w:r>
+        <w:rPr>
+          <w:rFonts w:ascii="Consolas" w:hAnsi="Consolas" w:cs="Consolas"/>
+          <w:color w:val="A31515"/>
+          <w:sz w:val="19"/>
+          <w:szCs w:val="19"/>
+          <w:highlight w:val="white"/>
+        </w:rPr>
+        <w:t xml:space="preserve"> </w:t>
+      </w:r>
+      <w:r>
+        <w:rPr>
+          <w:rFonts w:ascii="Consolas" w:hAnsi="Consolas" w:cs="Consolas"/>
+          <w:color w:val="000000"/>
+          <w:sz w:val="19"/>
+          <w:szCs w:val="19"/>
+          <w:highlight w:val="white"/>
+        </w:rPr>
+        <w:t>!=</w:t>
+      </w:r>
+      <w:r>
+        <w:rPr>
+          <w:rFonts w:ascii="Consolas" w:hAnsi="Consolas" w:cs="Consolas"/>
+          <w:color w:val="A31515"/>
+          <w:sz w:val="19"/>
+          <w:szCs w:val="19"/>
+          <w:highlight w:val="white"/>
+        </w:rPr>
+        <w:t xml:space="preserve"> </w:t>
+      </w:r>
+      <w:r>
+        <w:rPr>
+          <w:rFonts w:ascii="Consolas" w:hAnsi="Consolas" w:cs="Consolas"/>
+          <w:color w:val="A000A0"/>
+          <w:sz w:val="19"/>
+          <w:szCs w:val="19"/>
+          <w:highlight w:val="white"/>
+        </w:rPr>
+        <w:t>SPI_IF_bm</w:t>
+      </w:r>
+      <w:r>
+        <w:rPr>
+          <w:rFonts w:ascii="Consolas" w:hAnsi="Consolas" w:cs="Consolas"/>
+          <w:color w:val="000000"/>
+          <w:sz w:val="19"/>
+          <w:szCs w:val="19"/>
+          <w:highlight w:val="white"/>
+        </w:rPr>
+        <w:t>)</w:t>
+      </w:r>
+    </w:p>
+    <w:p>
+      <w:pPr>
+        <w:autoSpaceDE w:val="0"/>
+        <w:autoSpaceDN w:val="0"/>
+        <w:adjustRightInd w:val="0"/>
+        <w:spacing w:after="0" w:line="240" w:lineRule="auto"/>
+        <w:rPr>
+          <w:rFonts w:ascii="Consolas" w:hAnsi="Consolas" w:cs="Consolas"/>
+          <w:color w:val="000000"/>
+          <w:sz w:val="19"/>
+          <w:szCs w:val="19"/>
+          <w:highlight w:val="white"/>
+        </w:rPr>
+      </w:pPr>
+      <w:r>
+        <w:rPr>
+          <w:rFonts w:ascii="Consolas" w:hAnsi="Consolas" w:cs="Consolas"/>
+          <w:color w:val="A31515"/>
+          <w:sz w:val="19"/>
+          <w:szCs w:val="19"/>
+          <w:highlight w:val="white"/>
+        </w:rPr>
+        <w:tab/>
+      </w:r>
+      <w:r>
+        <w:rPr>
+          <w:rFonts w:ascii="Consolas" w:hAnsi="Consolas" w:cs="Consolas"/>
+          <w:color w:val="000000"/>
+          <w:sz w:val="19"/>
+          <w:szCs w:val="19"/>
+          <w:highlight w:val="white"/>
+        </w:rPr>
+        <w:t>{</w:t>
+      </w:r>
+    </w:p>
+    <w:p>
+      <w:pPr>
+        <w:autoSpaceDE w:val="0"/>
+        <w:autoSpaceDN w:val="0"/>
+        <w:adjustRightInd w:val="0"/>
+        <w:spacing w:after="0" w:line="240" w:lineRule="auto"/>
+        <w:rPr>
+          <w:rFonts w:ascii="Consolas" w:hAnsi="Consolas" w:cs="Consolas"/>
+          <w:color w:val="000000"/>
+          <w:sz w:val="19"/>
+          <w:szCs w:val="19"/>
+          <w:highlight w:val="white"/>
+        </w:rPr>
+      </w:pPr>
+      <w:r>
+        <w:rPr>
+          <w:rFonts w:ascii="Consolas" w:hAnsi="Consolas" w:cs="Consolas"/>
+          <w:color w:val="A31515"/>
+          <w:sz w:val="19"/>
+          <w:szCs w:val="19"/>
+          <w:highlight w:val="white"/>
+        </w:rPr>
+        <w:tab/>
+      </w:r>
+      <w:r>
+        <w:rPr>
+          <w:rFonts w:ascii="Consolas" w:hAnsi="Consolas" w:cs="Consolas"/>
+          <w:color w:val="A31515"/>
+          <w:sz w:val="19"/>
+          <w:szCs w:val="19"/>
+          <w:highlight w:val="white"/>
+        </w:rPr>
+        <w:tab/>
+      </w:r>
+      <w:r>
+        <w:rPr>
+          <w:rFonts w:ascii="Consolas" w:hAnsi="Consolas" w:cs="Consolas"/>
+          <w:color w:val="008000"/>
+          <w:sz w:val="19"/>
+          <w:szCs w:val="19"/>
+          <w:highlight w:val="white"/>
+        </w:rPr>
+        <w:t>//do nothing while we wait</w:t>
+      </w:r>
+    </w:p>
+    <w:p>
+      <w:pPr>
+        <w:autoSpaceDE w:val="0"/>
+        <w:autoSpaceDN w:val="0"/>
+        <w:adjustRightInd w:val="0"/>
+        <w:spacing w:after="0" w:line="240" w:lineRule="auto"/>
+        <w:rPr>
+          <w:rFonts w:ascii="Consolas" w:hAnsi="Consolas" w:cs="Consolas"/>
+          <w:color w:val="000000"/>
+          <w:sz w:val="19"/>
+          <w:szCs w:val="19"/>
+          <w:highlight w:val="white"/>
+        </w:rPr>
+      </w:pPr>
+      <w:r>
+        <w:rPr>
+          <w:rFonts w:ascii="Consolas" w:hAnsi="Consolas" w:cs="Consolas"/>
+          <w:color w:val="A31515"/>
+          <w:sz w:val="19"/>
+          <w:szCs w:val="19"/>
+          <w:highlight w:val="white"/>
+        </w:rPr>
+        <w:tab/>
+      </w:r>
+      <w:r>
+        <w:rPr>
+          <w:rFonts w:ascii="Consolas" w:hAnsi="Consolas" w:cs="Consolas"/>
+          <w:color w:val="000000"/>
+          <w:sz w:val="19"/>
+          <w:szCs w:val="19"/>
+          <w:highlight w:val="white"/>
+        </w:rPr>
+        <w:t>}</w:t>
+      </w:r>
+    </w:p>
+    <w:p>
+      <w:pPr>
+        <w:autoSpaceDE w:val="0"/>
+        <w:autoSpaceDN w:val="0"/>
+        <w:adjustRightInd w:val="0"/>
+        <w:spacing w:after="0" w:line="240" w:lineRule="auto"/>
+        <w:rPr>
+          <w:rFonts w:ascii="Consolas" w:hAnsi="Consolas" w:cs="Consolas"/>
+          <w:color w:val="000000"/>
+          <w:sz w:val="19"/>
+          <w:szCs w:val="19"/>
+          <w:highlight w:val="white"/>
+        </w:rPr>
+      </w:pPr>
+      <w:r>
+        <w:rPr>
+          <w:rFonts w:ascii="Consolas" w:hAnsi="Consolas" w:cs="Consolas"/>
+          <w:color w:val="A31515"/>
+          <w:sz w:val="19"/>
+          <w:szCs w:val="19"/>
+          <w:highlight w:val="white"/>
+        </w:rPr>
+        <w:tab/>
+      </w:r>
+      <w:r>
+        <w:rPr>
+          <w:rFonts w:ascii="Consolas" w:hAnsi="Consolas" w:cs="Consolas"/>
+          <w:color w:val="008000"/>
+          <w:sz w:val="19"/>
+          <w:szCs w:val="19"/>
+          <w:highlight w:val="white"/>
+        </w:rPr>
+        <w:t>//turn off chip select</w:t>
+      </w:r>
+    </w:p>
+    <w:p>
+      <w:pPr>
+        <w:autoSpaceDE w:val="0"/>
+        <w:autoSpaceDN w:val="0"/>
+        <w:adjustRightInd w:val="0"/>
+        <w:spacing w:after="0" w:line="240" w:lineRule="auto"/>
+        <w:rPr>
+          <w:rFonts w:ascii="Consolas" w:hAnsi="Consolas" w:cs="Consolas"/>
+          <w:color w:val="000000"/>
+          <w:sz w:val="19"/>
+          <w:szCs w:val="19"/>
+          <w:highlight w:val="white"/>
+        </w:rPr>
+      </w:pPr>
+      <w:r>
+        <w:rPr>
+          <w:rFonts w:ascii="Consolas" w:hAnsi="Consolas" w:cs="Consolas"/>
+          <w:color w:val="A31515"/>
+          <w:sz w:val="19"/>
+          <w:szCs w:val="19"/>
+          <w:highlight w:val="white"/>
+        </w:rPr>
+        <w:tab/>
+      </w:r>
+      <w:r>
+        <w:rPr>
+          <w:rFonts w:ascii="Consolas" w:hAnsi="Consolas" w:cs="Consolas"/>
+          <w:color w:val="A000A0"/>
+          <w:sz w:val="19"/>
+          <w:szCs w:val="19"/>
+          <w:highlight w:val="white"/>
+        </w:rPr>
+        <w:t>PORTF</w:t>
+      </w:r>
+      <w:r>
+        <w:rPr>
+          <w:rFonts w:ascii="Consolas" w:hAnsi="Consolas" w:cs="Consolas"/>
+          <w:color w:val="000000"/>
+          <w:sz w:val="19"/>
+          <w:szCs w:val="19"/>
+          <w:highlight w:val="white"/>
+        </w:rPr>
+        <w:t>.</w:t>
+      </w:r>
+      <w:r>
+        <w:rPr>
+          <w:rFonts w:ascii="Consolas" w:hAnsi="Consolas" w:cs="Consolas"/>
+          <w:color w:val="000080"/>
+          <w:sz w:val="19"/>
+          <w:szCs w:val="19"/>
+          <w:highlight w:val="white"/>
+        </w:rPr>
+        <w:t>OUTSET</w:t>
+      </w:r>
+      <w:r>
+        <w:rPr>
+          <w:rFonts w:ascii="Consolas" w:hAnsi="Consolas" w:cs="Consolas"/>
+          <w:color w:val="A31515"/>
+          <w:sz w:val="19"/>
+          <w:szCs w:val="19"/>
+          <w:highlight w:val="white"/>
+        </w:rPr>
+        <w:t xml:space="preserve"> </w:t>
+      </w:r>
+      <w:r>
+        <w:rPr>
+          <w:rFonts w:ascii="Consolas" w:hAnsi="Consolas" w:cs="Consolas"/>
+          <w:color w:val="000000"/>
+          <w:sz w:val="19"/>
+          <w:szCs w:val="19"/>
+          <w:highlight w:val="white"/>
+        </w:rPr>
+        <w:t>=</w:t>
+      </w:r>
+      <w:r>
+        <w:rPr>
+          <w:rFonts w:ascii="Consolas" w:hAnsi="Consolas" w:cs="Consolas"/>
+          <w:color w:val="A31515"/>
+          <w:sz w:val="19"/>
+          <w:szCs w:val="19"/>
+          <w:highlight w:val="white"/>
+        </w:rPr>
+        <w:t xml:space="preserve"> </w:t>
+      </w:r>
+      <w:r>
+        <w:rPr>
+          <w:rFonts w:ascii="Consolas" w:hAnsi="Consolas" w:cs="Consolas"/>
+          <w:color w:val="A000A0"/>
+          <w:sz w:val="19"/>
+          <w:szCs w:val="19"/>
+          <w:highlight w:val="white"/>
+        </w:rPr>
+        <w:t>SS_bm</w:t>
+      </w:r>
+      <w:r>
+        <w:rPr>
+          <w:rFonts w:ascii="Consolas" w:hAnsi="Consolas" w:cs="Consolas"/>
+          <w:color w:val="000000"/>
+          <w:sz w:val="19"/>
+          <w:szCs w:val="19"/>
+          <w:highlight w:val="white"/>
+        </w:rPr>
+        <w:t>;</w:t>
+      </w:r>
+    </w:p>
+    <w:p>
+      <w:pPr>
+        <w:autoSpaceDE w:val="0"/>
+        <w:autoSpaceDN w:val="0"/>
+        <w:adjustRightInd w:val="0"/>
+        <w:spacing w:after="0" w:line="240" w:lineRule="auto"/>
+        <w:rPr>
+          <w:rFonts w:ascii="Consolas" w:hAnsi="Consolas" w:cs="Consolas"/>
+          <w:color w:val="000000"/>
+          <w:sz w:val="19"/>
+          <w:szCs w:val="19"/>
+          <w:highlight w:val="white"/>
+        </w:rPr>
+      </w:pPr>
+      <w:r>
+        <w:rPr>
+          <w:rFonts w:ascii="Consolas" w:hAnsi="Consolas" w:cs="Consolas"/>
+          <w:color w:val="A31515"/>
+          <w:sz w:val="19"/>
+          <w:szCs w:val="19"/>
+          <w:highlight w:val="white"/>
+        </w:rPr>
+        <w:t xml:space="preserve">  </w:t>
+      </w:r>
+      <w:r>
+        <w:rPr>
+          <w:rFonts w:ascii="Consolas" w:hAnsi="Consolas" w:cs="Consolas"/>
+          <w:color w:val="008000"/>
+          <w:sz w:val="19"/>
+          <w:szCs w:val="19"/>
+          <w:highlight w:val="white"/>
+        </w:rPr>
+        <w:t>/* In general, it is probably wise to ensure that the relevant flag is</w:t>
+      </w:r>
+    </w:p>
+    <w:p>
+      <w:pPr>
+        <w:autoSpaceDE w:val="0"/>
+        <w:autoSpaceDN w:val="0"/>
+        <w:adjustRightInd w:val="0"/>
+        <w:spacing w:after="0" w:line="240" w:lineRule="auto"/>
+        <w:rPr>
+          <w:rFonts w:ascii="Consolas" w:hAnsi="Consolas" w:cs="Consolas"/>
+          <w:color w:val="000000"/>
+          <w:sz w:val="19"/>
+          <w:szCs w:val="19"/>
+          <w:highlight w:val="white"/>
+        </w:rPr>
+      </w:pPr>
+      <w:r>
+        <w:rPr>
+          <w:rFonts w:ascii="Consolas" w:hAnsi="Consolas" w:cs="Consolas"/>
+          <w:color w:val="008000"/>
+          <w:sz w:val="19"/>
+          <w:szCs w:val="19"/>
+          <w:highlight w:val="white"/>
+        </w:rPr>
+        <w:t xml:space="preserve">   * cleared at this point, but, for our contexts, this will occur the </w:t>
+      </w:r>
+    </w:p>
+    <w:p>
+      <w:pPr>
+        <w:autoSpaceDE w:val="0"/>
+        <w:autoSpaceDN w:val="0"/>
+        <w:adjustRightInd w:val="0"/>
+        <w:spacing w:after="0" w:line="240" w:lineRule="auto"/>
+        <w:rPr>
+          <w:rFonts w:ascii="Consolas" w:hAnsi="Consolas" w:cs="Consolas"/>
+          <w:color w:val="000000"/>
+          <w:sz w:val="19"/>
+          <w:szCs w:val="19"/>
+          <w:highlight w:val="white"/>
+        </w:rPr>
+      </w:pPr>
+      <w:r>
+        <w:rPr>
+          <w:rFonts w:ascii="Consolas" w:hAnsi="Consolas" w:cs="Consolas"/>
+          <w:color w:val="008000"/>
+          <w:sz w:val="19"/>
+          <w:szCs w:val="19"/>
+          <w:highlight w:val="white"/>
+        </w:rPr>
+        <w:t xml:space="preserve">   * next time we call the `spi_write` (or `spi_read`) routine. </w:t>
+      </w:r>
+    </w:p>
+    <w:p>
+      <w:pPr>
+        <w:autoSpaceDE w:val="0"/>
+        <w:autoSpaceDN w:val="0"/>
+        <w:adjustRightInd w:val="0"/>
+        <w:spacing w:after="0" w:line="240" w:lineRule="auto"/>
+        <w:rPr>
+          <w:rFonts w:ascii="Consolas" w:hAnsi="Consolas" w:cs="Consolas"/>
+          <w:color w:val="000000"/>
+          <w:sz w:val="19"/>
+          <w:szCs w:val="19"/>
+          <w:highlight w:val="white"/>
+        </w:rPr>
+      </w:pPr>
+      <w:r>
+        <w:rPr>
+          <w:rFonts w:ascii="Consolas" w:hAnsi="Consolas" w:cs="Consolas"/>
+          <w:color w:val="008000"/>
+          <w:sz w:val="19"/>
+          <w:szCs w:val="19"/>
+          <w:highlight w:val="white"/>
+        </w:rPr>
+        <w:t xml:space="preserve">   * Really, because of how the flag must be cleared within</w:t>
+      </w:r>
+    </w:p>
+    <w:p>
+      <w:pPr>
+        <w:autoSpaceDE w:val="0"/>
+        <w:autoSpaceDN w:val="0"/>
+        <w:adjustRightInd w:val="0"/>
+        <w:spacing w:after="0" w:line="240" w:lineRule="auto"/>
+        <w:rPr>
+          <w:rFonts w:ascii="Consolas" w:hAnsi="Consolas" w:cs="Consolas"/>
+          <w:color w:val="000000"/>
+          <w:sz w:val="19"/>
+          <w:szCs w:val="19"/>
+          <w:highlight w:val="white"/>
+        </w:rPr>
+      </w:pPr>
+      <w:r>
+        <w:rPr>
+          <w:rFonts w:ascii="Consolas" w:hAnsi="Consolas" w:cs="Consolas"/>
+          <w:color w:val="008000"/>
+          <w:sz w:val="19"/>
+          <w:szCs w:val="19"/>
+          <w:highlight w:val="white"/>
+        </w:rPr>
+        <w:t xml:space="preserve">   * ATxmega128A1U, it would probably make more sense to have some single </w:t>
+      </w:r>
+    </w:p>
+    <w:p>
+      <w:pPr>
+        <w:autoSpaceDE w:val="0"/>
+        <w:autoSpaceDN w:val="0"/>
+        <w:adjustRightInd w:val="0"/>
+        <w:spacing w:after="0" w:line="240" w:lineRule="auto"/>
+        <w:rPr>
+          <w:rFonts w:ascii="Consolas" w:hAnsi="Consolas" w:cs="Consolas"/>
+          <w:color w:val="000000"/>
+          <w:sz w:val="19"/>
+          <w:szCs w:val="19"/>
+          <w:highlight w:val="white"/>
+        </w:rPr>
+      </w:pPr>
+      <w:r>
+        <w:rPr>
+          <w:rFonts w:ascii="Consolas" w:hAnsi="Consolas" w:cs="Consolas"/>
+          <w:color w:val="008000"/>
+          <w:sz w:val="19"/>
+          <w:szCs w:val="19"/>
+          <w:highlight w:val="white"/>
+        </w:rPr>
+        <w:t xml:space="preserve">   * function, say `spi_transceive`, that both writes and reads </w:t>
+      </w:r>
+    </w:p>
+    <w:p>
+      <w:pPr>
+        <w:autoSpaceDE w:val="0"/>
+        <w:autoSpaceDN w:val="0"/>
+        <w:adjustRightInd w:val="0"/>
+        <w:spacing w:after="0" w:line="240" w:lineRule="auto"/>
+        <w:rPr>
+          <w:rFonts w:ascii="Consolas" w:hAnsi="Consolas" w:cs="Consolas"/>
+          <w:color w:val="000000"/>
+          <w:sz w:val="19"/>
+          <w:szCs w:val="19"/>
+          <w:highlight w:val="white"/>
+        </w:rPr>
+      </w:pPr>
+      <w:r>
+        <w:rPr>
+          <w:rFonts w:ascii="Consolas" w:hAnsi="Consolas" w:cs="Consolas"/>
+          <w:color w:val="008000"/>
+          <w:sz w:val="19"/>
+          <w:szCs w:val="19"/>
+          <w:highlight w:val="white"/>
+        </w:rPr>
+        <w:t xml:space="preserve">   * data, rather than have two functions `spi_write` and `spi_read`,</w:t>
+      </w:r>
+    </w:p>
+    <w:p>
+      <w:pPr>
+        <w:autoSpaceDE w:val="0"/>
+        <w:autoSpaceDN w:val="0"/>
+        <w:adjustRightInd w:val="0"/>
+        <w:spacing w:after="0" w:line="240" w:lineRule="auto"/>
+        <w:rPr>
+          <w:rFonts w:ascii="Consolas" w:hAnsi="Consolas" w:cs="Consolas"/>
+          <w:color w:val="000000"/>
+          <w:sz w:val="19"/>
+          <w:szCs w:val="19"/>
+          <w:highlight w:val="white"/>
+        </w:rPr>
+      </w:pPr>
+      <w:r>
+        <w:rPr>
+          <w:rFonts w:ascii="Consolas" w:hAnsi="Consolas" w:cs="Consolas"/>
+          <w:color w:val="008000"/>
+          <w:sz w:val="19"/>
+          <w:szCs w:val="19"/>
+          <w:highlight w:val="white"/>
+        </w:rPr>
+        <w:t xml:space="preserve">   * but we will not concern ourselves with this possibility</w:t>
+      </w:r>
+    </w:p>
+    <w:p>
+      <w:pPr>
+        <w:autoSpaceDE w:val="0"/>
+        <w:autoSpaceDN w:val="0"/>
+        <w:adjustRightInd w:val="0"/>
+        <w:spacing w:after="0" w:line="240" w:lineRule="auto"/>
+        <w:rPr>
+          <w:rFonts w:ascii="Consolas" w:hAnsi="Consolas" w:cs="Consolas"/>
+          <w:color w:val="000000"/>
+          <w:sz w:val="19"/>
+          <w:szCs w:val="19"/>
+          <w:highlight w:val="white"/>
+        </w:rPr>
+      </w:pPr>
+      <w:r>
+        <w:rPr>
+          <w:rFonts w:ascii="Consolas" w:hAnsi="Consolas" w:cs="Consolas"/>
+          <w:color w:val="008000"/>
+          <w:sz w:val="19"/>
+          <w:szCs w:val="19"/>
+          <w:highlight w:val="white"/>
+        </w:rPr>
+        <w:lastRenderedPageBreak/>
+        <w:t xml:space="preserve">   * during this semester of the course. */</w:t>
+      </w:r>
+    </w:p>
+    <w:p>
+      <w:pPr>
+        <w:autoSpaceDE w:val="0"/>
+        <w:autoSpaceDN w:val="0"/>
+        <w:adjustRightInd w:val="0"/>
+        <w:spacing w:after="0" w:line="240" w:lineRule="auto"/>
+        <w:rPr>
+          <w:rFonts w:ascii="Consolas" w:hAnsi="Consolas" w:cs="Consolas"/>
+          <w:color w:val="000000"/>
+          <w:sz w:val="19"/>
+          <w:szCs w:val="19"/>
+          <w:highlight w:val="white"/>
+        </w:rPr>
+      </w:pPr>
+      <w:r>
+        <w:rPr>
+          <w:rFonts w:ascii="Consolas" w:hAnsi="Consolas" w:cs="Consolas"/>
+          <w:color w:val="000000"/>
+          <w:sz w:val="19"/>
+          <w:szCs w:val="19"/>
+          <w:highlight w:val="white"/>
+        </w:rPr>
+        <w:t>}</w:t>
+      </w:r>
+    </w:p>
+    <w:p>
+      <w:pPr>
+        <w:autoSpaceDE w:val="0"/>
+        <w:autoSpaceDN w:val="0"/>
+        <w:adjustRightInd w:val="0"/>
+        <w:spacing w:after="0" w:line="240" w:lineRule="auto"/>
+        <w:rPr>
+          <w:rFonts w:ascii="Consolas" w:hAnsi="Consolas" w:cs="Consolas"/>
+          <w:color w:val="000000"/>
+          <w:sz w:val="19"/>
+          <w:szCs w:val="19"/>
+          <w:highlight w:val="white"/>
+        </w:rPr>
+      </w:pPr>
+    </w:p>
+    <w:p>
+      <w:pPr>
+        <w:autoSpaceDE w:val="0"/>
+        <w:autoSpaceDN w:val="0"/>
+        <w:adjustRightInd w:val="0"/>
+        <w:spacing w:after="0" w:line="240" w:lineRule="auto"/>
+        <w:rPr>
+          <w:rFonts w:ascii="Consolas" w:hAnsi="Consolas" w:cs="Consolas"/>
+          <w:color w:val="000000"/>
+          <w:sz w:val="19"/>
+          <w:szCs w:val="19"/>
+          <w:highlight w:val="white"/>
+        </w:rPr>
+      </w:pPr>
+      <w:r>
+        <w:rPr>
+          <w:rFonts w:ascii="Consolas" w:hAnsi="Consolas" w:cs="Consolas"/>
+          <w:i/>
+          <w:iCs/>
+          <w:color w:val="0000FF"/>
+          <w:sz w:val="19"/>
+          <w:szCs w:val="19"/>
+          <w:highlight w:val="white"/>
+        </w:rPr>
+        <w:t>uint8_t</w:t>
+      </w:r>
+      <w:r>
+        <w:rPr>
+          <w:rFonts w:ascii="Consolas" w:hAnsi="Consolas" w:cs="Consolas"/>
+          <w:color w:val="A31515"/>
+          <w:sz w:val="19"/>
+          <w:szCs w:val="19"/>
+          <w:highlight w:val="white"/>
+        </w:rPr>
+        <w:t xml:space="preserve"> </w:t>
+      </w:r>
+      <w:r>
+        <w:rPr>
+          <w:rFonts w:ascii="Consolas" w:hAnsi="Consolas" w:cs="Consolas"/>
+          <w:color w:val="880000"/>
+          <w:sz w:val="19"/>
+          <w:szCs w:val="19"/>
+          <w:highlight w:val="white"/>
+        </w:rPr>
+        <w:t>spi_read</w:t>
+      </w:r>
+      <w:r>
+        <w:rPr>
+          <w:rFonts w:ascii="Consolas" w:hAnsi="Consolas" w:cs="Consolas"/>
+          <w:color w:val="000000"/>
+          <w:sz w:val="19"/>
+          <w:szCs w:val="19"/>
+          <w:highlight w:val="white"/>
+        </w:rPr>
+        <w:t>(</w:t>
+      </w:r>
+      <w:r>
+        <w:rPr>
+          <w:rFonts w:ascii="Consolas" w:hAnsi="Consolas" w:cs="Consolas"/>
+          <w:color w:val="0000FF"/>
+          <w:sz w:val="19"/>
+          <w:szCs w:val="19"/>
+          <w:highlight w:val="white"/>
+        </w:rPr>
+        <w:t>void</w:t>
+      </w:r>
+      <w:r>
+        <w:rPr>
+          <w:rFonts w:ascii="Consolas" w:hAnsi="Consolas" w:cs="Consolas"/>
+          <w:color w:val="000000"/>
+          <w:sz w:val="19"/>
+          <w:szCs w:val="19"/>
+          <w:highlight w:val="white"/>
+        </w:rPr>
+        <w:t>)</w:t>
+      </w:r>
+    </w:p>
+    <w:p>
+      <w:pPr>
+        <w:autoSpaceDE w:val="0"/>
+        <w:autoSpaceDN w:val="0"/>
+        <w:adjustRightInd w:val="0"/>
+        <w:spacing w:after="0" w:line="240" w:lineRule="auto"/>
+        <w:rPr>
+          <w:rFonts w:ascii="Consolas" w:hAnsi="Consolas" w:cs="Consolas"/>
+          <w:color w:val="000000"/>
+          <w:sz w:val="19"/>
+          <w:szCs w:val="19"/>
+          <w:highlight w:val="white"/>
+        </w:rPr>
+      </w:pPr>
+      <w:r>
+        <w:rPr>
+          <w:rFonts w:ascii="Consolas" w:hAnsi="Consolas" w:cs="Consolas"/>
+          <w:color w:val="000000"/>
+          <w:sz w:val="19"/>
+          <w:szCs w:val="19"/>
+          <w:highlight w:val="white"/>
+        </w:rPr>
+        <w:t>{</w:t>
+      </w:r>
+    </w:p>
+    <w:p>
+      <w:pPr>
+        <w:autoSpaceDE w:val="0"/>
+        <w:autoSpaceDN w:val="0"/>
+        <w:adjustRightInd w:val="0"/>
+        <w:spacing w:after="0" w:line="240" w:lineRule="auto"/>
+        <w:rPr>
+          <w:rFonts w:ascii="Consolas" w:hAnsi="Consolas" w:cs="Consolas"/>
+          <w:color w:val="000000"/>
+          <w:sz w:val="19"/>
+          <w:szCs w:val="19"/>
+          <w:highlight w:val="white"/>
+        </w:rPr>
+      </w:pPr>
+      <w:r>
+        <w:rPr>
+          <w:rFonts w:ascii="Consolas" w:hAnsi="Consolas" w:cs="Consolas"/>
+          <w:color w:val="A31515"/>
+          <w:sz w:val="19"/>
+          <w:szCs w:val="19"/>
+          <w:highlight w:val="white"/>
+        </w:rPr>
+        <w:tab/>
+      </w:r>
+      <w:r>
+        <w:rPr>
+          <w:rFonts w:ascii="Consolas" w:hAnsi="Consolas" w:cs="Consolas"/>
+          <w:color w:val="008000"/>
+          <w:sz w:val="19"/>
+          <w:szCs w:val="19"/>
+          <w:highlight w:val="white"/>
+        </w:rPr>
+        <w:t>/* Write some arbitrary data to initiate a transfer. */</w:t>
+      </w:r>
+    </w:p>
+    <w:p>
+      <w:pPr>
+        <w:autoSpaceDE w:val="0"/>
+        <w:autoSpaceDN w:val="0"/>
+        <w:adjustRightInd w:val="0"/>
+        <w:spacing w:after="0" w:line="240" w:lineRule="auto"/>
+        <w:rPr>
+          <w:rFonts w:ascii="Consolas" w:hAnsi="Consolas" w:cs="Consolas"/>
+          <w:color w:val="000000"/>
+          <w:sz w:val="19"/>
+          <w:szCs w:val="19"/>
+          <w:highlight w:val="white"/>
+        </w:rPr>
+      </w:pPr>
+      <w:r>
+        <w:rPr>
+          <w:rFonts w:ascii="Consolas" w:hAnsi="Consolas" w:cs="Consolas"/>
+          <w:color w:val="A31515"/>
+          <w:sz w:val="19"/>
+          <w:szCs w:val="19"/>
+          <w:highlight w:val="white"/>
+        </w:rPr>
+        <w:tab/>
+      </w:r>
+      <w:r>
+        <w:rPr>
+          <w:rFonts w:ascii="Consolas" w:hAnsi="Consolas" w:cs="Consolas"/>
+          <w:color w:val="A000A0"/>
+          <w:sz w:val="19"/>
+          <w:szCs w:val="19"/>
+          <w:highlight w:val="white"/>
+        </w:rPr>
+        <w:t>SPIF</w:t>
+      </w:r>
+      <w:r>
+        <w:rPr>
+          <w:rFonts w:ascii="Consolas" w:hAnsi="Consolas" w:cs="Consolas"/>
+          <w:color w:val="000000"/>
+          <w:sz w:val="19"/>
+          <w:szCs w:val="19"/>
+          <w:highlight w:val="white"/>
+        </w:rPr>
+        <w:t>.</w:t>
+      </w:r>
+      <w:r>
+        <w:rPr>
+          <w:rFonts w:ascii="Consolas" w:hAnsi="Consolas" w:cs="Consolas"/>
+          <w:color w:val="000080"/>
+          <w:sz w:val="19"/>
+          <w:szCs w:val="19"/>
+          <w:highlight w:val="white"/>
+        </w:rPr>
+        <w:t>DATA</w:t>
+      </w:r>
+      <w:r>
+        <w:rPr>
+          <w:rFonts w:ascii="Consolas" w:hAnsi="Consolas" w:cs="Consolas"/>
+          <w:color w:val="A31515"/>
+          <w:sz w:val="19"/>
+          <w:szCs w:val="19"/>
+          <w:highlight w:val="white"/>
+        </w:rPr>
+        <w:t xml:space="preserve"> </w:t>
+      </w:r>
+      <w:r>
+        <w:rPr>
+          <w:rFonts w:ascii="Consolas" w:hAnsi="Consolas" w:cs="Consolas"/>
+          <w:color w:val="000000"/>
+          <w:sz w:val="19"/>
+          <w:szCs w:val="19"/>
+          <w:highlight w:val="white"/>
+        </w:rPr>
+        <w:t>=</w:t>
+      </w:r>
+      <w:r>
+        <w:rPr>
+          <w:rFonts w:ascii="Consolas" w:hAnsi="Consolas" w:cs="Consolas"/>
+          <w:color w:val="A31515"/>
+          <w:sz w:val="19"/>
+          <w:szCs w:val="19"/>
+          <w:highlight w:val="white"/>
+        </w:rPr>
+        <w:t xml:space="preserve"> </w:t>
+      </w:r>
+      <w:r>
+        <w:rPr>
+          <w:rFonts w:ascii="Consolas" w:hAnsi="Consolas" w:cs="Consolas"/>
+          <w:color w:val="000000"/>
+          <w:sz w:val="19"/>
+          <w:szCs w:val="19"/>
+          <w:highlight w:val="white"/>
+        </w:rPr>
+        <w:t>0x37;</w:t>
+      </w:r>
+    </w:p>
+    <w:p>
+      <w:pPr>
+        <w:autoSpaceDE w:val="0"/>
+        <w:autoSpaceDN w:val="0"/>
+        <w:adjustRightInd w:val="0"/>
+        <w:spacing w:after="0" w:line="240" w:lineRule="auto"/>
+        <w:rPr>
+          <w:rFonts w:ascii="Consolas" w:hAnsi="Consolas" w:cs="Consolas"/>
+          <w:color w:val="000000"/>
+          <w:sz w:val="19"/>
+          <w:szCs w:val="19"/>
+          <w:highlight w:val="white"/>
+        </w:rPr>
+      </w:pPr>
+    </w:p>
+    <w:p>
+      <w:pPr>
+        <w:autoSpaceDE w:val="0"/>
+        <w:autoSpaceDN w:val="0"/>
+        <w:adjustRightInd w:val="0"/>
+        <w:spacing w:after="0" w:line="240" w:lineRule="auto"/>
+        <w:rPr>
+          <w:rFonts w:ascii="Consolas" w:hAnsi="Consolas" w:cs="Consolas"/>
+          <w:color w:val="000000"/>
+          <w:sz w:val="19"/>
+          <w:szCs w:val="19"/>
+          <w:highlight w:val="white"/>
+        </w:rPr>
+      </w:pPr>
+      <w:r>
+        <w:rPr>
+          <w:rFonts w:ascii="Consolas" w:hAnsi="Consolas" w:cs="Consolas"/>
+          <w:color w:val="A31515"/>
+          <w:sz w:val="19"/>
+          <w:szCs w:val="19"/>
+          <w:highlight w:val="white"/>
+        </w:rPr>
+        <w:tab/>
+      </w:r>
+      <w:r>
+        <w:rPr>
+          <w:rFonts w:ascii="Consolas" w:hAnsi="Consolas" w:cs="Consolas"/>
+          <w:color w:val="008000"/>
+          <w:sz w:val="19"/>
+          <w:szCs w:val="19"/>
+          <w:highlight w:val="white"/>
+        </w:rPr>
+        <w:t>/* Wait for relevant transfer to be complete. */</w:t>
+      </w:r>
+    </w:p>
+    <w:p>
+      <w:pPr>
+        <w:autoSpaceDE w:val="0"/>
+        <w:autoSpaceDN w:val="0"/>
+        <w:adjustRightInd w:val="0"/>
+        <w:spacing w:after="0" w:line="240" w:lineRule="auto"/>
+        <w:rPr>
+          <w:rFonts w:ascii="Consolas" w:hAnsi="Consolas" w:cs="Consolas"/>
+          <w:color w:val="000000"/>
+          <w:sz w:val="19"/>
+          <w:szCs w:val="19"/>
+          <w:highlight w:val="white"/>
+        </w:rPr>
+      </w:pPr>
+      <w:r>
+        <w:rPr>
+          <w:rFonts w:ascii="Consolas" w:hAnsi="Consolas" w:cs="Consolas"/>
+          <w:color w:val="A31515"/>
+          <w:sz w:val="19"/>
+          <w:szCs w:val="19"/>
+          <w:highlight w:val="white"/>
+        </w:rPr>
+        <w:tab/>
+      </w:r>
+      <w:r>
+        <w:rPr>
+          <w:rFonts w:ascii="Consolas" w:hAnsi="Consolas" w:cs="Consolas"/>
+          <w:color w:val="0000FF"/>
+          <w:sz w:val="19"/>
+          <w:szCs w:val="19"/>
+          <w:highlight w:val="white"/>
+        </w:rPr>
+        <w:t>while</w:t>
+      </w:r>
+      <w:r>
+        <w:rPr>
+          <w:rFonts w:ascii="Consolas" w:hAnsi="Consolas" w:cs="Consolas"/>
+          <w:color w:val="000000"/>
+          <w:sz w:val="19"/>
+          <w:szCs w:val="19"/>
+          <w:highlight w:val="white"/>
+        </w:rPr>
+        <w:t>(</w:t>
+      </w:r>
+      <w:r>
+        <w:rPr>
+          <w:rFonts w:ascii="Consolas" w:hAnsi="Consolas" w:cs="Consolas"/>
+          <w:color w:val="A000A0"/>
+          <w:sz w:val="19"/>
+          <w:szCs w:val="19"/>
+          <w:highlight w:val="white"/>
+        </w:rPr>
+        <w:t>SPIF</w:t>
+      </w:r>
+      <w:r>
+        <w:rPr>
+          <w:rFonts w:ascii="Consolas" w:hAnsi="Consolas" w:cs="Consolas"/>
+          <w:color w:val="000000"/>
+          <w:sz w:val="19"/>
+          <w:szCs w:val="19"/>
+          <w:highlight w:val="white"/>
+        </w:rPr>
+        <w:t>.</w:t>
+      </w:r>
+      <w:r>
+        <w:rPr>
+          <w:rFonts w:ascii="Consolas" w:hAnsi="Consolas" w:cs="Consolas"/>
+          <w:color w:val="000080"/>
+          <w:sz w:val="19"/>
+          <w:szCs w:val="19"/>
+          <w:highlight w:val="white"/>
+        </w:rPr>
+        <w:t>STATUS</w:t>
+      </w:r>
+      <w:r>
+        <w:rPr>
+          <w:rFonts w:ascii="Consolas" w:hAnsi="Consolas" w:cs="Consolas"/>
+          <w:color w:val="A31515"/>
+          <w:sz w:val="19"/>
+          <w:szCs w:val="19"/>
+          <w:highlight w:val="white"/>
+        </w:rPr>
+        <w:t xml:space="preserve"> </w:t>
+      </w:r>
+      <w:r>
+        <w:rPr>
+          <w:rFonts w:ascii="Consolas" w:hAnsi="Consolas" w:cs="Consolas"/>
+          <w:color w:val="000000"/>
+          <w:sz w:val="19"/>
+          <w:szCs w:val="19"/>
+          <w:highlight w:val="white"/>
+        </w:rPr>
+        <w:t>!=</w:t>
+      </w:r>
+      <w:r>
+        <w:rPr>
+          <w:rFonts w:ascii="Consolas" w:hAnsi="Consolas" w:cs="Consolas"/>
+          <w:color w:val="A31515"/>
+          <w:sz w:val="19"/>
+          <w:szCs w:val="19"/>
+          <w:highlight w:val="white"/>
+        </w:rPr>
+        <w:t xml:space="preserve"> </w:t>
+      </w:r>
+      <w:r>
+        <w:rPr>
+          <w:rFonts w:ascii="Consolas" w:hAnsi="Consolas" w:cs="Consolas"/>
+          <w:color w:val="A000A0"/>
+          <w:sz w:val="19"/>
+          <w:szCs w:val="19"/>
+          <w:highlight w:val="white"/>
+        </w:rPr>
+        <w:t>SPI_IF_bm</w:t>
+      </w:r>
+      <w:r>
+        <w:rPr>
+          <w:rFonts w:ascii="Consolas" w:hAnsi="Consolas" w:cs="Consolas"/>
+          <w:color w:val="000000"/>
+          <w:sz w:val="19"/>
+          <w:szCs w:val="19"/>
+          <w:highlight w:val="white"/>
+        </w:rPr>
+        <w:t>)</w:t>
+      </w:r>
+    </w:p>
+    <w:p>
+      <w:pPr>
+        <w:autoSpaceDE w:val="0"/>
+        <w:autoSpaceDN w:val="0"/>
+        <w:adjustRightInd w:val="0"/>
+        <w:spacing w:after="0" w:line="240" w:lineRule="auto"/>
+        <w:rPr>
+          <w:rFonts w:ascii="Consolas" w:hAnsi="Consolas" w:cs="Consolas"/>
+          <w:color w:val="000000"/>
+          <w:sz w:val="19"/>
+          <w:szCs w:val="19"/>
+          <w:highlight w:val="white"/>
+        </w:rPr>
+      </w:pPr>
+      <w:r>
+        <w:rPr>
+          <w:rFonts w:ascii="Consolas" w:hAnsi="Consolas" w:cs="Consolas"/>
+          <w:color w:val="A31515"/>
+          <w:sz w:val="19"/>
+          <w:szCs w:val="19"/>
+          <w:highlight w:val="white"/>
+        </w:rPr>
+        <w:tab/>
+      </w:r>
+      <w:r>
+        <w:rPr>
+          <w:rFonts w:ascii="Consolas" w:hAnsi="Consolas" w:cs="Consolas"/>
+          <w:color w:val="000000"/>
+          <w:sz w:val="19"/>
+          <w:szCs w:val="19"/>
+          <w:highlight w:val="white"/>
+        </w:rPr>
+        <w:t>{</w:t>
+      </w:r>
+    </w:p>
+    <w:p>
+      <w:pPr>
+        <w:autoSpaceDE w:val="0"/>
+        <w:autoSpaceDN w:val="0"/>
+        <w:adjustRightInd w:val="0"/>
+        <w:spacing w:after="0" w:line="240" w:lineRule="auto"/>
+        <w:rPr>
+          <w:rFonts w:ascii="Consolas" w:hAnsi="Consolas" w:cs="Consolas"/>
+          <w:color w:val="000000"/>
+          <w:sz w:val="19"/>
+          <w:szCs w:val="19"/>
+          <w:highlight w:val="white"/>
+        </w:rPr>
+      </w:pPr>
+      <w:r>
+        <w:rPr>
+          <w:rFonts w:ascii="Consolas" w:hAnsi="Consolas" w:cs="Consolas"/>
+          <w:color w:val="A31515"/>
+          <w:sz w:val="19"/>
+          <w:szCs w:val="19"/>
+          <w:highlight w:val="white"/>
+        </w:rPr>
+        <w:tab/>
+      </w:r>
+      <w:r>
+        <w:rPr>
+          <w:rFonts w:ascii="Consolas" w:hAnsi="Consolas" w:cs="Consolas"/>
+          <w:color w:val="A31515"/>
+          <w:sz w:val="19"/>
+          <w:szCs w:val="19"/>
+          <w:highlight w:val="white"/>
+        </w:rPr>
+        <w:tab/>
+      </w:r>
+      <w:r>
+        <w:rPr>
+          <w:rFonts w:ascii="Consolas" w:hAnsi="Consolas" w:cs="Consolas"/>
+          <w:color w:val="008000"/>
+          <w:sz w:val="19"/>
+          <w:szCs w:val="19"/>
+          <w:highlight w:val="white"/>
+        </w:rPr>
+        <w:t>//do nothing while we wait</w:t>
+      </w:r>
+    </w:p>
+    <w:p>
+      <w:pPr>
+        <w:autoSpaceDE w:val="0"/>
+        <w:autoSpaceDN w:val="0"/>
+        <w:adjustRightInd w:val="0"/>
+        <w:spacing w:after="0" w:line="240" w:lineRule="auto"/>
+        <w:rPr>
+          <w:rFonts w:ascii="Consolas" w:hAnsi="Consolas" w:cs="Consolas"/>
+          <w:color w:val="000000"/>
+          <w:sz w:val="19"/>
+          <w:szCs w:val="19"/>
+          <w:highlight w:val="white"/>
+        </w:rPr>
+      </w:pPr>
+      <w:r>
+        <w:rPr>
+          <w:rFonts w:ascii="Consolas" w:hAnsi="Consolas" w:cs="Consolas"/>
+          <w:color w:val="A31515"/>
+          <w:sz w:val="19"/>
+          <w:szCs w:val="19"/>
+          <w:highlight w:val="white"/>
+        </w:rPr>
+        <w:tab/>
+      </w:r>
+      <w:r>
+        <w:rPr>
+          <w:rFonts w:ascii="Consolas" w:hAnsi="Consolas" w:cs="Consolas"/>
+          <w:color w:val="000000"/>
+          <w:sz w:val="19"/>
+          <w:szCs w:val="19"/>
+          <w:highlight w:val="white"/>
+        </w:rPr>
+        <w:t>}</w:t>
+      </w:r>
+    </w:p>
+    <w:p>
+      <w:pPr>
+        <w:autoSpaceDE w:val="0"/>
+        <w:autoSpaceDN w:val="0"/>
+        <w:adjustRightInd w:val="0"/>
+        <w:spacing w:after="0" w:line="240" w:lineRule="auto"/>
+        <w:rPr>
+          <w:rFonts w:ascii="Consolas" w:hAnsi="Consolas" w:cs="Consolas"/>
+          <w:color w:val="000000"/>
+          <w:sz w:val="19"/>
+          <w:szCs w:val="19"/>
+          <w:highlight w:val="white"/>
+        </w:rPr>
+      </w:pPr>
+    </w:p>
+    <w:p>
+      <w:pPr>
+        <w:autoSpaceDE w:val="0"/>
+        <w:autoSpaceDN w:val="0"/>
+        <w:adjustRightInd w:val="0"/>
+        <w:spacing w:after="0" w:line="240" w:lineRule="auto"/>
+        <w:rPr>
+          <w:rFonts w:ascii="Consolas" w:hAnsi="Consolas" w:cs="Consolas"/>
+          <w:color w:val="000000"/>
+          <w:sz w:val="19"/>
+          <w:szCs w:val="19"/>
+          <w:highlight w:val="white"/>
+        </w:rPr>
+      </w:pPr>
+      <w:r>
+        <w:rPr>
+          <w:rFonts w:ascii="Consolas" w:hAnsi="Consolas" w:cs="Consolas"/>
+          <w:color w:val="A31515"/>
+          <w:sz w:val="19"/>
+          <w:szCs w:val="19"/>
+          <w:highlight w:val="white"/>
+        </w:rPr>
+        <w:tab/>
+      </w:r>
+      <w:r>
+        <w:rPr>
+          <w:rFonts w:ascii="Consolas" w:hAnsi="Consolas" w:cs="Consolas"/>
+          <w:color w:val="008000"/>
+          <w:sz w:val="19"/>
+          <w:szCs w:val="19"/>
+          <w:highlight w:val="white"/>
+        </w:rPr>
+        <w:t>/* After the transmission, return the data that was received. */</w:t>
+      </w:r>
+    </w:p>
+    <w:p>
+      <w:pPr>
+        <w:autoSpaceDE w:val="0"/>
+        <w:autoSpaceDN w:val="0"/>
+        <w:adjustRightInd w:val="0"/>
+        <w:spacing w:after="0" w:line="240" w:lineRule="auto"/>
+        <w:rPr>
+          <w:rFonts w:ascii="Consolas" w:hAnsi="Consolas" w:cs="Consolas"/>
+          <w:color w:val="000000"/>
+          <w:sz w:val="19"/>
+          <w:szCs w:val="19"/>
+          <w:highlight w:val="white"/>
+        </w:rPr>
+      </w:pPr>
+      <w:r>
+        <w:rPr>
+          <w:rFonts w:ascii="Consolas" w:hAnsi="Consolas" w:cs="Consolas"/>
+          <w:color w:val="A31515"/>
+          <w:sz w:val="19"/>
+          <w:szCs w:val="19"/>
+          <w:highlight w:val="white"/>
+        </w:rPr>
+        <w:tab/>
+      </w:r>
+      <w:r>
+        <w:rPr>
+          <w:rFonts w:ascii="Consolas" w:hAnsi="Consolas" w:cs="Consolas"/>
+          <w:color w:val="0000FF"/>
+          <w:sz w:val="19"/>
+          <w:szCs w:val="19"/>
+          <w:highlight w:val="white"/>
+        </w:rPr>
+        <w:t>return</w:t>
+      </w:r>
+      <w:r>
+        <w:rPr>
+          <w:rFonts w:ascii="Consolas" w:hAnsi="Consolas" w:cs="Consolas"/>
+          <w:color w:val="A31515"/>
+          <w:sz w:val="19"/>
+          <w:szCs w:val="19"/>
+          <w:highlight w:val="white"/>
+        </w:rPr>
+        <w:t xml:space="preserve"> </w:t>
+      </w:r>
+      <w:r>
+        <w:rPr>
+          <w:rFonts w:ascii="Consolas" w:hAnsi="Consolas" w:cs="Consolas"/>
+          <w:color w:val="A000A0"/>
+          <w:sz w:val="19"/>
+          <w:szCs w:val="19"/>
+          <w:highlight w:val="white"/>
+        </w:rPr>
+        <w:t>SPIF</w:t>
+      </w:r>
+      <w:r>
+        <w:rPr>
+          <w:rFonts w:ascii="Consolas" w:hAnsi="Consolas" w:cs="Consolas"/>
+          <w:color w:val="000000"/>
+          <w:sz w:val="19"/>
+          <w:szCs w:val="19"/>
+          <w:highlight w:val="white"/>
+        </w:rPr>
+        <w:t>.</w:t>
+      </w:r>
+      <w:r>
+        <w:rPr>
+          <w:rFonts w:ascii="Consolas" w:hAnsi="Consolas" w:cs="Consolas"/>
+          <w:color w:val="000080"/>
+          <w:sz w:val="19"/>
+          <w:szCs w:val="19"/>
+          <w:highlight w:val="white"/>
+        </w:rPr>
+        <w:t>DATA</w:t>
+      </w:r>
+      <w:r>
+        <w:rPr>
+          <w:rFonts w:ascii="Consolas" w:hAnsi="Consolas" w:cs="Consolas"/>
+          <w:color w:val="000000"/>
+          <w:sz w:val="19"/>
+          <w:szCs w:val="19"/>
+          <w:highlight w:val="white"/>
+        </w:rPr>
+        <w:t>;</w:t>
+      </w:r>
+    </w:p>
+    <w:p>
+      <w:pPr>
+        <w:autoSpaceDE w:val="0"/>
+        <w:autoSpaceDN w:val="0"/>
+        <w:adjustRightInd w:val="0"/>
+        <w:spacing w:after="0" w:line="240" w:lineRule="auto"/>
+        <w:rPr>
+          <w:rFonts w:ascii="Consolas" w:hAnsi="Consolas" w:cs="Consolas"/>
+          <w:color w:val="000000"/>
+          <w:sz w:val="19"/>
+          <w:szCs w:val="19"/>
+          <w:highlight w:val="white"/>
+        </w:rPr>
+      </w:pPr>
+      <w:r>
+        <w:rPr>
+          <w:rFonts w:ascii="Consolas" w:hAnsi="Consolas" w:cs="Consolas"/>
+          <w:color w:val="000000"/>
+          <w:sz w:val="19"/>
+          <w:szCs w:val="19"/>
+          <w:highlight w:val="white"/>
+        </w:rPr>
+        <w:t>}</w:t>
+      </w:r>
+    </w:p>
+    <w:p>
+      <w:pPr>
+        <w:autoSpaceDE w:val="0"/>
+        <w:autoSpaceDN w:val="0"/>
+        <w:adjustRightInd w:val="0"/>
+        <w:spacing w:after="0" w:line="240" w:lineRule="auto"/>
+        <w:rPr>
+          <w:rFonts w:ascii="Consolas" w:hAnsi="Consolas" w:cs="Consolas"/>
+          <w:color w:val="000000"/>
+          <w:sz w:val="19"/>
+          <w:szCs w:val="19"/>
+          <w:highlight w:val="white"/>
+        </w:rPr>
+      </w:pPr>
+    </w:p>
+    <w:p>
+      <w:pPr>
+        <w:autoSpaceDE w:val="0"/>
+        <w:autoSpaceDN w:val="0"/>
+        <w:adjustRightInd w:val="0"/>
+        <w:spacing w:after="0" w:line="240" w:lineRule="auto"/>
+        <w:rPr>
+          <w:rFonts w:ascii="Consolas" w:hAnsi="Consolas" w:cs="Consolas"/>
+          <w:color w:val="000000"/>
+          <w:sz w:val="19"/>
+          <w:szCs w:val="19"/>
+          <w:highlight w:val="white"/>
+        </w:rPr>
+      </w:pPr>
+      <w:r>
+        <w:rPr>
+          <w:rFonts w:ascii="Consolas" w:hAnsi="Consolas" w:cs="Consolas"/>
+          <w:color w:val="008000"/>
+          <w:sz w:val="19"/>
+          <w:szCs w:val="19"/>
+          <w:highlight w:val="white"/>
+        </w:rPr>
+        <w:t>/***************************END OF FUNCTION DEFINITIONS************************/</w:t>
+      </w:r>
+    </w:p>
+    <w:p>
+      <w:pPr>
+        <w:autoSpaceDE w:val="0"/>
+        <w:autoSpaceDN w:val="0"/>
+        <w:adjustRightInd w:val="0"/>
+        <w:spacing w:after="0" w:line="240" w:lineRule="auto"/>
+        <w:rPr>
+          <w:rFonts w:ascii="Consolas" w:hAnsi="Consolas" w:cs="Consolas"/>
+          <w:color w:val="000000"/>
+          <w:sz w:val="19"/>
+          <w:szCs w:val="19"/>
+          <w:highlight w:val="white"/>
+        </w:rPr>
+      </w:pPr>
+    </w:p>
+    <w:p>
+      <w:pPr>
+        <w:autoSpaceDE w:val="0"/>
+        <w:autoSpaceDN w:val="0"/>
+        <w:adjustRightInd w:val="0"/>
+        <w:spacing w:after="0" w:line="240" w:lineRule="auto"/>
+        <w:rPr>
+          <w:rFonts w:ascii="Consolas" w:hAnsi="Consolas" w:cs="Consolas"/>
+          <w:color w:val="000000"/>
+          <w:sz w:val="19"/>
+          <w:szCs w:val="19"/>
+          <w:highlight w:val="white"/>
+        </w:rPr>
+      </w:pPr>
+      <w:r>
+        <w:rPr>
+          <w:rFonts w:ascii="Consolas" w:hAnsi="Consolas" w:cs="Consolas"/>
+          <w:color w:val="008000"/>
+          <w:sz w:val="19"/>
+          <w:szCs w:val="19"/>
+          <w:highlight w:val="white"/>
+        </w:rPr>
+        <w:t>/***************************MAIN************************/</w:t>
+      </w:r>
+    </w:p>
+    <w:p>
+      <w:pPr>
+        <w:autoSpaceDE w:val="0"/>
+        <w:autoSpaceDN w:val="0"/>
+        <w:adjustRightInd w:val="0"/>
+        <w:spacing w:after="0" w:line="240" w:lineRule="auto"/>
+        <w:rPr>
+          <w:rFonts w:ascii="Consolas" w:hAnsi="Consolas" w:cs="Consolas"/>
+          <w:color w:val="000000"/>
+          <w:sz w:val="19"/>
+          <w:szCs w:val="19"/>
+          <w:highlight w:val="white"/>
+        </w:rPr>
+      </w:pPr>
+      <w:r>
+        <w:rPr>
+          <w:rFonts w:ascii="Consolas" w:hAnsi="Consolas" w:cs="Consolas"/>
+          <w:color w:val="0000FF"/>
+          <w:sz w:val="19"/>
+          <w:szCs w:val="19"/>
+          <w:highlight w:val="white"/>
+        </w:rPr>
+        <w:t>int</w:t>
+      </w:r>
+      <w:r>
+        <w:rPr>
+          <w:rFonts w:ascii="Consolas" w:hAnsi="Consolas" w:cs="Consolas"/>
+          <w:color w:val="A31515"/>
+          <w:sz w:val="19"/>
+          <w:szCs w:val="19"/>
+          <w:highlight w:val="white"/>
+        </w:rPr>
+        <w:t xml:space="preserve"> </w:t>
+      </w:r>
+      <w:r>
+        <w:rPr>
+          <w:rFonts w:ascii="Consolas" w:hAnsi="Consolas" w:cs="Consolas"/>
+          <w:color w:val="880000"/>
+          <w:sz w:val="19"/>
+          <w:szCs w:val="19"/>
+          <w:highlight w:val="white"/>
         </w:rPr>
         <w:t>main</w:t>
       </w:r>
       <w:r>
         <w:rPr>
-          <w:rFonts w:ascii="Times New Roman" w:hAnsi="Times New Roman" w:cs="Times New Roman"/>
-          <w:sz w:val="24"/>
-        </w:rPr>
-        <w:t xml:space="preserve"> program code</w:t>
-      </w:r>
-      <w:r>
-        <w:rPr>
-          <w:rFonts w:ascii="Times New Roman" w:hAnsi="Times New Roman" w:cs="Times New Roman"/>
-          <w:sz w:val="24"/>
-        </w:rPr>
-        <w:t>, clearly distinguishing between each part of the lab</w:t>
-      </w:r>
-      <w:r>
-        <w:rPr>
-          <w:rFonts w:ascii="Times New Roman" w:hAnsi="Times New Roman" w:cs="Times New Roman"/>
-          <w:sz w:val="24"/>
-        </w:rPr>
-        <w:t xml:space="preserve"> (write “N/A” if there are none)</w:t>
-      </w:r>
-      <w:r>
-        <w:rPr>
-          <w:rFonts w:ascii="Times New Roman" w:hAnsi="Times New Roman" w:cs="Times New Roman"/>
-          <w:sz w:val="24"/>
-        </w:rPr>
-        <w:t>&gt;</w:t>
-      </w:r>
-    </w:p>
-    <w:p>
-      <w:pPr>
-        <w:rPr>
-          <w:rFonts w:ascii="Times New Roman" w:hAnsi="Times New Roman" w:cs="Times New Roman"/>
-          <w:sz w:val="24"/>
-        </w:rPr>
-      </w:pPr>
-    </w:p>
-    <w:p>
-      <w:pPr>
-        <w:rPr>
-          <w:rFonts w:ascii="Times New Roman" w:hAnsi="Times New Roman" w:cs="Times New Roman"/>
-          <w:sz w:val="36"/>
-          <w:highlight w:val="yellow"/>
-        </w:rPr>
-      </w:pPr>
-      <w:r>
-        <w:rPr>
-          <w:rFonts w:ascii="Times New Roman" w:hAnsi="Times New Roman" w:cs="Times New Roman"/>
-          <w:sz w:val="36"/>
-          <w:highlight w:val="yellow"/>
-        </w:rPr>
-        <w:t xml:space="preserve">THE ABOVE </w:t>
-      </w:r>
-      <w:r>
-        <w:rPr>
-          <w:rFonts w:ascii="Times New Roman" w:hAnsi="Times New Roman" w:cs="Times New Roman"/>
-          <w:sz w:val="36"/>
-          <w:highlight w:val="yellow"/>
-        </w:rPr>
-        <w:t>SHOULD BE FOLLOWED BY A PAGE BREAK</w:t>
-      </w:r>
-      <w:r>
-        <w:rPr>
-          <w:rFonts w:ascii="Times New Roman" w:hAnsi="Times New Roman" w:cs="Times New Roman"/>
-          <w:sz w:val="36"/>
-          <w:highlight w:val="yellow"/>
-        </w:rPr>
-        <w:t xml:space="preserve"> (ALREADY INCLUDED)</w:t>
-      </w:r>
-      <w:r>
-        <w:rPr>
-          <w:rFonts w:ascii="Times New Roman" w:hAnsi="Times New Roman" w:cs="Times New Roman"/>
-          <w:sz w:val="36"/>
-          <w:highlight w:val="yellow"/>
-        </w:rPr>
-        <w:t>, AND THIS SENTENCE OF TEXT SHOULD BE REMOVED</w:t>
-      </w:r>
-      <w:r>
-        <w:rPr>
-          <w:rFonts w:ascii="Times New Roman" w:hAnsi="Times New Roman" w:cs="Times New Roman"/>
-          <w:sz w:val="36"/>
-          <w:highlight w:val="yellow"/>
-        </w:rPr>
-        <w:t>.</w:t>
+          <w:rFonts w:ascii="Consolas" w:hAnsi="Consolas" w:cs="Consolas"/>
+          <w:color w:val="000000"/>
+          <w:sz w:val="19"/>
+          <w:szCs w:val="19"/>
+          <w:highlight w:val="white"/>
+        </w:rPr>
+        <w:t>(</w:t>
+      </w:r>
+      <w:r>
+        <w:rPr>
+          <w:rFonts w:ascii="Consolas" w:hAnsi="Consolas" w:cs="Consolas"/>
+          <w:color w:val="0000FF"/>
+          <w:sz w:val="19"/>
+          <w:szCs w:val="19"/>
+          <w:highlight w:val="white"/>
+        </w:rPr>
+        <w:t>void</w:t>
+      </w:r>
+      <w:r>
+        <w:rPr>
+          <w:rFonts w:ascii="Consolas" w:hAnsi="Consolas" w:cs="Consolas"/>
+          <w:color w:val="000000"/>
+          <w:sz w:val="19"/>
+          <w:szCs w:val="19"/>
+          <w:highlight w:val="white"/>
+        </w:rPr>
+        <w:t>)</w:t>
+      </w:r>
+    </w:p>
+    <w:p>
+      <w:pPr>
+        <w:autoSpaceDE w:val="0"/>
+        <w:autoSpaceDN w:val="0"/>
+        <w:adjustRightInd w:val="0"/>
+        <w:spacing w:after="0" w:line="240" w:lineRule="auto"/>
+        <w:rPr>
+          <w:rFonts w:ascii="Consolas" w:hAnsi="Consolas" w:cs="Consolas"/>
+          <w:color w:val="000000"/>
+          <w:sz w:val="19"/>
+          <w:szCs w:val="19"/>
+          <w:highlight w:val="white"/>
+        </w:rPr>
+      </w:pPr>
+      <w:r>
+        <w:rPr>
+          <w:rFonts w:ascii="Consolas" w:hAnsi="Consolas" w:cs="Consolas"/>
+          <w:color w:val="000000"/>
+          <w:sz w:val="19"/>
+          <w:szCs w:val="19"/>
+          <w:highlight w:val="white"/>
+        </w:rPr>
+        <w:t>{</w:t>
+      </w:r>
+    </w:p>
+    <w:p>
+      <w:pPr>
+        <w:autoSpaceDE w:val="0"/>
+        <w:autoSpaceDN w:val="0"/>
+        <w:adjustRightInd w:val="0"/>
+        <w:spacing w:after="0" w:line="240" w:lineRule="auto"/>
+        <w:rPr>
+          <w:rFonts w:ascii="Consolas" w:hAnsi="Consolas" w:cs="Consolas"/>
+          <w:color w:val="000000"/>
+          <w:sz w:val="19"/>
+          <w:szCs w:val="19"/>
+          <w:highlight w:val="white"/>
+        </w:rPr>
+      </w:pPr>
+      <w:r>
+        <w:rPr>
+          <w:rFonts w:ascii="Consolas" w:hAnsi="Consolas" w:cs="Consolas"/>
+          <w:color w:val="A31515"/>
+          <w:sz w:val="19"/>
+          <w:szCs w:val="19"/>
+          <w:highlight w:val="white"/>
+        </w:rPr>
+        <w:tab/>
+      </w:r>
+      <w:r>
+        <w:rPr>
+          <w:rFonts w:ascii="Consolas" w:hAnsi="Consolas" w:cs="Consolas"/>
+          <w:color w:val="880000"/>
+          <w:sz w:val="19"/>
+          <w:szCs w:val="19"/>
+          <w:highlight w:val="white"/>
+        </w:rPr>
+        <w:t>spi_init</w:t>
+      </w:r>
+      <w:r>
+        <w:rPr>
+          <w:rFonts w:ascii="Consolas" w:hAnsi="Consolas" w:cs="Consolas"/>
+          <w:color w:val="000000"/>
+          <w:sz w:val="19"/>
+          <w:szCs w:val="19"/>
+          <w:highlight w:val="white"/>
+        </w:rPr>
+        <w:t>();</w:t>
+      </w:r>
+    </w:p>
+    <w:p>
+      <w:pPr>
+        <w:autoSpaceDE w:val="0"/>
+        <w:autoSpaceDN w:val="0"/>
+        <w:adjustRightInd w:val="0"/>
+        <w:spacing w:after="0" w:line="240" w:lineRule="auto"/>
+        <w:rPr>
+          <w:rFonts w:ascii="Consolas" w:hAnsi="Consolas" w:cs="Consolas"/>
+          <w:color w:val="000000"/>
+          <w:sz w:val="19"/>
+          <w:szCs w:val="19"/>
+          <w:highlight w:val="white"/>
+        </w:rPr>
+      </w:pPr>
+      <w:r>
+        <w:rPr>
+          <w:rFonts w:ascii="Consolas" w:hAnsi="Consolas" w:cs="Consolas"/>
+          <w:color w:val="A31515"/>
+          <w:sz w:val="19"/>
+          <w:szCs w:val="19"/>
+          <w:highlight w:val="white"/>
+        </w:rPr>
+        <w:tab/>
+      </w:r>
+      <w:r>
+        <w:rPr>
+          <w:rFonts w:ascii="Consolas" w:hAnsi="Consolas" w:cs="Consolas"/>
+          <w:color w:val="0000FF"/>
+          <w:sz w:val="19"/>
+          <w:szCs w:val="19"/>
+          <w:highlight w:val="white"/>
+        </w:rPr>
+        <w:t>while</w:t>
+      </w:r>
+      <w:r>
+        <w:rPr>
+          <w:rFonts w:ascii="Consolas" w:hAnsi="Consolas" w:cs="Consolas"/>
+          <w:color w:val="000000"/>
+          <w:sz w:val="19"/>
+          <w:szCs w:val="19"/>
+          <w:highlight w:val="white"/>
+        </w:rPr>
+        <w:t>(1)</w:t>
+      </w:r>
+    </w:p>
+    <w:p>
+      <w:pPr>
+        <w:autoSpaceDE w:val="0"/>
+        <w:autoSpaceDN w:val="0"/>
+        <w:adjustRightInd w:val="0"/>
+        <w:spacing w:after="0" w:line="240" w:lineRule="auto"/>
+        <w:rPr>
+          <w:rFonts w:ascii="Consolas" w:hAnsi="Consolas" w:cs="Consolas"/>
+          <w:color w:val="000000"/>
+          <w:sz w:val="19"/>
+          <w:szCs w:val="19"/>
+          <w:highlight w:val="white"/>
+        </w:rPr>
+      </w:pPr>
+      <w:r>
+        <w:rPr>
+          <w:rFonts w:ascii="Consolas" w:hAnsi="Consolas" w:cs="Consolas"/>
+          <w:color w:val="A31515"/>
+          <w:sz w:val="19"/>
+          <w:szCs w:val="19"/>
+          <w:highlight w:val="white"/>
+        </w:rPr>
+        <w:tab/>
+      </w:r>
+      <w:r>
+        <w:rPr>
+          <w:rFonts w:ascii="Consolas" w:hAnsi="Consolas" w:cs="Consolas"/>
+          <w:color w:val="000000"/>
+          <w:sz w:val="19"/>
+          <w:szCs w:val="19"/>
+          <w:highlight w:val="white"/>
+        </w:rPr>
+        <w:t>{</w:t>
+      </w:r>
+    </w:p>
+    <w:p>
+      <w:pPr>
+        <w:autoSpaceDE w:val="0"/>
+        <w:autoSpaceDN w:val="0"/>
+        <w:adjustRightInd w:val="0"/>
+        <w:spacing w:after="0" w:line="240" w:lineRule="auto"/>
+        <w:rPr>
+          <w:rFonts w:ascii="Consolas" w:hAnsi="Consolas" w:cs="Consolas"/>
+          <w:color w:val="000000"/>
+          <w:sz w:val="19"/>
+          <w:szCs w:val="19"/>
+          <w:highlight w:val="white"/>
+        </w:rPr>
+      </w:pPr>
+      <w:r>
+        <w:rPr>
+          <w:rFonts w:ascii="Consolas" w:hAnsi="Consolas" w:cs="Consolas"/>
+          <w:color w:val="A31515"/>
+          <w:sz w:val="19"/>
+          <w:szCs w:val="19"/>
+          <w:highlight w:val="white"/>
+        </w:rPr>
+        <w:tab/>
+      </w:r>
+      <w:r>
+        <w:rPr>
+          <w:rFonts w:ascii="Consolas" w:hAnsi="Consolas" w:cs="Consolas"/>
+          <w:color w:val="A31515"/>
+          <w:sz w:val="19"/>
+          <w:szCs w:val="19"/>
+          <w:highlight w:val="white"/>
+        </w:rPr>
+        <w:tab/>
+      </w:r>
+      <w:r>
+        <w:rPr>
+          <w:rFonts w:ascii="Consolas" w:hAnsi="Consolas" w:cs="Consolas"/>
+          <w:color w:val="880000"/>
+          <w:sz w:val="19"/>
+          <w:szCs w:val="19"/>
+          <w:highlight w:val="white"/>
+        </w:rPr>
+        <w:t>spi_write</w:t>
+      </w:r>
+      <w:r>
+        <w:rPr>
+          <w:rFonts w:ascii="Consolas" w:hAnsi="Consolas" w:cs="Consolas"/>
+          <w:color w:val="000000"/>
+          <w:sz w:val="19"/>
+          <w:szCs w:val="19"/>
+          <w:highlight w:val="white"/>
+        </w:rPr>
+        <w:t>(0x2a);</w:t>
+      </w:r>
+    </w:p>
+    <w:p>
+      <w:pPr>
+        <w:autoSpaceDE w:val="0"/>
+        <w:autoSpaceDN w:val="0"/>
+        <w:adjustRightInd w:val="0"/>
+        <w:spacing w:after="0" w:line="240" w:lineRule="auto"/>
+        <w:rPr>
+          <w:rFonts w:ascii="Consolas" w:hAnsi="Consolas" w:cs="Consolas"/>
+          <w:color w:val="000000"/>
+          <w:sz w:val="19"/>
+          <w:szCs w:val="19"/>
+          <w:highlight w:val="white"/>
+        </w:rPr>
+      </w:pPr>
+      <w:r>
+        <w:rPr>
+          <w:rFonts w:ascii="Consolas" w:hAnsi="Consolas" w:cs="Consolas"/>
+          <w:color w:val="A31515"/>
+          <w:sz w:val="19"/>
+          <w:szCs w:val="19"/>
+          <w:highlight w:val="white"/>
+        </w:rPr>
+        <w:tab/>
+      </w:r>
+      <w:r>
+        <w:rPr>
+          <w:rFonts w:ascii="Consolas" w:hAnsi="Consolas" w:cs="Consolas"/>
+          <w:color w:val="000000"/>
+          <w:sz w:val="19"/>
+          <w:szCs w:val="19"/>
+          <w:highlight w:val="white"/>
+        </w:rPr>
+        <w:t>}</w:t>
+      </w:r>
+    </w:p>
+    <w:p>
+      <w:pPr>
+        <w:autoSpaceDE w:val="0"/>
+        <w:autoSpaceDN w:val="0"/>
+        <w:adjustRightInd w:val="0"/>
+        <w:spacing w:after="0" w:line="240" w:lineRule="auto"/>
+        <w:rPr>
+          <w:rFonts w:ascii="Consolas" w:hAnsi="Consolas" w:cs="Consolas"/>
+          <w:color w:val="000000"/>
+          <w:sz w:val="19"/>
+          <w:szCs w:val="19"/>
+          <w:highlight w:val="white"/>
+        </w:rPr>
+      </w:pPr>
+      <w:r>
+        <w:rPr>
+          <w:rFonts w:ascii="Consolas" w:hAnsi="Consolas" w:cs="Consolas"/>
+          <w:color w:val="A31515"/>
+          <w:sz w:val="19"/>
+          <w:szCs w:val="19"/>
+          <w:highlight w:val="white"/>
+        </w:rPr>
+        <w:tab/>
+      </w:r>
+      <w:r>
+        <w:rPr>
+          <w:rFonts w:ascii="Consolas" w:hAnsi="Consolas" w:cs="Consolas"/>
+          <w:color w:val="0000FF"/>
+          <w:sz w:val="19"/>
+          <w:szCs w:val="19"/>
+          <w:highlight w:val="white"/>
+        </w:rPr>
+        <w:t>return</w:t>
+      </w:r>
+      <w:r>
+        <w:rPr>
+          <w:rFonts w:ascii="Consolas" w:hAnsi="Consolas" w:cs="Consolas"/>
+          <w:color w:val="A31515"/>
+          <w:sz w:val="19"/>
+          <w:szCs w:val="19"/>
+          <w:highlight w:val="white"/>
+        </w:rPr>
+        <w:t xml:space="preserve"> </w:t>
+      </w:r>
+      <w:r>
+        <w:rPr>
+          <w:rFonts w:ascii="Consolas" w:hAnsi="Consolas" w:cs="Consolas"/>
+          <w:color w:val="000000"/>
+          <w:sz w:val="19"/>
+          <w:szCs w:val="19"/>
+          <w:highlight w:val="white"/>
+        </w:rPr>
+        <w:t>0;</w:t>
       </w:r>
     </w:p>
     <w:p>
@@ -1077,6 +4610,16 @@
           <w:szCs w:val="36"/>
         </w:rPr>
       </w:pPr>
+      <w:r>
+        <w:rPr>
+          <w:rFonts w:ascii="Consolas" w:hAnsi="Consolas" w:cs="Consolas"/>
+          <w:color w:val="000000"/>
+          <w:sz w:val="19"/>
+          <w:szCs w:val="19"/>
+          <w:highlight w:val="white"/>
+        </w:rPr>
+        <w:t>}</w:t>
+      </w:r>
       <w:r>
         <w:rPr>
           <w:rFonts w:ascii="Times New Roman" w:hAnsi="Times New Roman" w:cs="Times New Roman"/>
@@ -1114,169 +4657,6 @@
     </w:p>
     <w:p>
       <w:pPr>
-        <w:rPr>
-          <w:rFonts w:ascii="Times New Roman" w:hAnsi="Times New Roman" w:cs="Times New Roman"/>
-          <w:sz w:val="24"/>
-        </w:rPr>
-      </w:pPr>
-      <w:r>
-        <w:rPr>
-          <w:rFonts w:ascii="Times New Roman" w:hAnsi="Times New Roman" w:cs="Times New Roman"/>
-          <w:sz w:val="24"/>
-        </w:rPr>
-        <w:t xml:space="preserve">&lt;insert copy of all </w:t>
-      </w:r>
-      <w:r>
-        <w:rPr>
-          <w:rFonts w:ascii="Times New Roman" w:hAnsi="Times New Roman" w:cs="Times New Roman"/>
-          <w:i/>
-          <w:sz w:val="24"/>
-        </w:rPr>
-        <w:t>supporting</w:t>
-      </w:r>
-      <w:r>
-        <w:rPr>
-          <w:rFonts w:ascii="Times New Roman" w:hAnsi="Times New Roman" w:cs="Times New Roman"/>
-          <w:sz w:val="24"/>
-        </w:rPr>
-        <w:t xml:space="preserve"> ASM</w:t>
-      </w:r>
-      <w:r>
-        <w:rPr>
-          <w:rFonts w:ascii="Times New Roman" w:hAnsi="Times New Roman" w:cs="Times New Roman"/>
-          <w:sz w:val="24"/>
-        </w:rPr>
-        <w:t xml:space="preserve"> </w:t>
-      </w:r>
-      <w:r>
-        <w:rPr>
-          <w:rFonts w:ascii="Times New Roman" w:hAnsi="Times New Roman" w:cs="Times New Roman"/>
-          <w:sz w:val="24"/>
-        </w:rPr>
-        <w:t>or</w:t>
-      </w:r>
-      <w:r>
-        <w:rPr>
-          <w:rFonts w:ascii="Times New Roman" w:hAnsi="Times New Roman" w:cs="Times New Roman"/>
-          <w:sz w:val="24"/>
-        </w:rPr>
-        <w:t xml:space="preserve"> C</w:t>
-      </w:r>
-      <w:r>
-        <w:rPr>
-          <w:rFonts w:ascii="Times New Roman" w:hAnsi="Times New Roman" w:cs="Times New Roman"/>
-          <w:sz w:val="24"/>
-        </w:rPr>
-        <w:t xml:space="preserve"> program code</w:t>
-      </w:r>
-      <w:r>
-        <w:rPr>
-          <w:rFonts w:ascii="Times New Roman" w:hAnsi="Times New Roman" w:cs="Times New Roman"/>
-          <w:sz w:val="24"/>
-        </w:rPr>
-        <w:t>,</w:t>
-      </w:r>
-      <w:r>
-        <w:rPr>
-          <w:rFonts w:ascii="Times New Roman" w:hAnsi="Times New Roman" w:cs="Times New Roman"/>
-          <w:sz w:val="24"/>
-        </w:rPr>
-        <w:t xml:space="preserve"> e.g.,</w:t>
-      </w:r>
-      <w:r>
-        <w:rPr>
-          <w:rFonts w:ascii="Times New Roman" w:hAnsi="Times New Roman" w:cs="Times New Roman"/>
-          <w:sz w:val="24"/>
-        </w:rPr>
-        <w:t xml:space="preserve"> header files </w:t>
-      </w:r>
-      <w:r>
-        <w:rPr>
-          <w:rFonts w:ascii="Times New Roman" w:hAnsi="Times New Roman" w:cs="Times New Roman"/>
-          <w:sz w:val="24"/>
-        </w:rPr>
-        <w:t xml:space="preserve">referenced within </w:t>
-      </w:r>
-      <w:r>
-        <w:rPr>
-          <w:rFonts w:ascii="Times New Roman" w:hAnsi="Times New Roman" w:cs="Times New Roman"/>
-          <w:sz w:val="24"/>
-        </w:rPr>
-        <w:t>your programs</w:t>
-      </w:r>
-      <w:r>
-        <w:rPr>
-          <w:rFonts w:ascii="Times New Roman" w:hAnsi="Times New Roman" w:cs="Times New Roman"/>
-          <w:sz w:val="24"/>
-        </w:rPr>
-        <w:t xml:space="preserve">, </w:t>
-      </w:r>
-      <w:r>
-        <w:rPr>
-          <w:rFonts w:ascii="Times New Roman" w:hAnsi="Times New Roman" w:cs="Times New Roman"/>
-          <w:sz w:val="24"/>
-        </w:rPr>
-        <w:t>as well as</w:t>
-      </w:r>
-      <w:r>
-        <w:rPr>
-          <w:rFonts w:ascii="Times New Roman" w:hAnsi="Times New Roman" w:cs="Times New Roman"/>
-          <w:sz w:val="24"/>
-        </w:rPr>
-        <w:t xml:space="preserve"> </w:t>
-      </w:r>
-      <w:r>
-        <w:rPr>
-          <w:rFonts w:ascii="Times New Roman" w:hAnsi="Times New Roman" w:cs="Times New Roman"/>
-          <w:sz w:val="24"/>
-        </w:rPr>
-        <w:t>any other relevant information, e.g., screenshots</w:t>
-      </w:r>
-      <w:r>
-        <w:rPr>
-          <w:rFonts w:ascii="Times New Roman" w:hAnsi="Times New Roman" w:cs="Times New Roman"/>
-          <w:sz w:val="24"/>
-        </w:rPr>
-        <w:t xml:space="preserve"> (with meaningful captions</w:t>
-      </w:r>
-      <w:r>
-        <w:rPr>
-          <w:rFonts w:ascii="Times New Roman" w:hAnsi="Times New Roman" w:cs="Times New Roman"/>
-          <w:sz w:val="24"/>
-        </w:rPr>
-        <w:t>)</w:t>
-      </w:r>
-      <w:r>
-        <w:rPr>
-          <w:rFonts w:ascii="Times New Roman" w:hAnsi="Times New Roman" w:cs="Times New Roman"/>
-          <w:sz w:val="24"/>
-        </w:rPr>
-        <w:t>, when applicable</w:t>
-      </w:r>
-      <w:r>
-        <w:rPr>
-          <w:rFonts w:ascii="Times New Roman" w:hAnsi="Times New Roman" w:cs="Times New Roman"/>
-          <w:sz w:val="24"/>
-        </w:rPr>
-        <w:t xml:space="preserve"> (if not applicable, write “N/A”)</w:t>
-      </w:r>
-      <w:r>
-        <w:rPr>
-          <w:rFonts w:ascii="Times New Roman" w:hAnsi="Times New Roman" w:cs="Times New Roman"/>
-          <w:sz w:val="24"/>
-        </w:rPr>
-        <w:t>&gt;</w:t>
-      </w:r>
-      <w:r>
-        <w:rPr>
-          <w:rFonts w:ascii="Times New Roman" w:hAnsi="Times New Roman" w:cs="Times New Roman"/>
-          <w:sz w:val="24"/>
-        </w:rPr>
-        <w:t xml:space="preserve"> </w:t>
-      </w:r>
-    </w:p>
-    <w:p>
-      <w:pPr>
         <w:jc w:val="center"/>
         <w:rPr>
           <w:rFonts w:ascii="Times New Roman" w:hAnsi="Times New Roman" w:cs="Times New Roman"/>
@@ -1284,10 +4664,61 @@
           <w:sz w:val="24"/>
         </w:rPr>
       </w:pPr>
+      <w:r>
+        <w:rPr>
+          <w:rFonts w:ascii="Times New Roman" w:hAnsi="Times New Roman" w:cs="Times New Roman"/>
+          <w:b/>
+          <w:sz w:val="24"/>
+        </w:rPr>
+        <w:drawing>
+          <wp:inline distT="0" distB="0" distL="0" distR="0" wp14:anchorId="5D53F104" wp14:editId="26BA7F48">
+            <wp:extent cx="6949440" cy="869315"/>
+            <wp:effectExtent l="0" t="0" r="3810" b="6985"/>
+            <wp:docPr id="1503259030" name="Picture 1" descr="A black line on a white background&#10;&#10;Description automatically generated"/>
+            <wp:cNvGraphicFramePr>
+              <a:graphicFrameLocks xmlns:a="http://schemas.openxmlformats.org/drawingml/2006/main" noChangeAspect="1"/>
+            </wp:cNvGraphicFramePr>
+            <a:graphic xmlns:a="http://schemas.openxmlformats.org/drawingml/2006/main">
+              <a:graphicData uri="http://schemas.openxmlformats.org/drawingml/2006/picture">
+                <pic:pic xmlns:pic="http://schemas.openxmlformats.org/drawingml/2006/picture">
+                  <pic:nvPicPr>
+                    <pic:cNvPr id="1503259030" name="Picture 1" descr="A black line on a white background&#10;&#10;Description automatically generated"/>
+                    <pic:cNvPicPr/>
+                  </pic:nvPicPr>
+                  <pic:blipFill>
+                    <a:blip r:embed="rId9"/>
+                    <a:stretch>
+                      <a:fillRect/>
+                    </a:stretch>
+                  </pic:blipFill>
+                  <pic:spPr>
+                    <a:xfrm>
+                      <a:off x="0" y="0"/>
+                      <a:ext cx="6949440" cy="869315"/>
+                    </a:xfrm>
+                    <a:prstGeom prst="rect">
+                      <a:avLst/>
+                    </a:prstGeom>
+                  </pic:spPr>
+                </pic:pic>
+              </a:graphicData>
+            </a:graphic>
+          </wp:inline>
+        </w:drawing>
+      </w:r>
+      <w:r>
+        <w:rPr>
+          <w:rFonts w:ascii="Times New Roman" w:hAnsi="Times New Roman" w:cs="Times New Roman"/>
+          <w:b/>
+          <w:sz w:val="24"/>
+        </w:rPr>
+        <w:br/>
+        <w:t>Figure x: Measurement of “lab6_2.C”</w:t>
+      </w:r>
     </w:p>
     <w:sectPr>
-      <w:headerReference w:type="default" r:id="rId8"/>
-      <w:headerReference w:type="first" r:id="rId9"/>
+      <w:headerReference w:type="default" r:id="rId10"/>
+      <w:headerReference w:type="first" r:id="rId11"/>
       <w:pgSz w:w="12240" w:h="15840"/>
       <w:pgMar w:top="576" w:right="648" w:bottom="806" w:left="648" w:header="288" w:footer="144" w:gutter="0"/>
       <w:cols w:space="720"/>

</xml_diff>